<commit_message>
Updated PART 3 report
</commit_message>
<xml_diff>
--- a/ST10203070_PDAN8412_POE_Report.docx
+++ b/ST10203070_PDAN8412_POE_Report.docx
@@ -875,7 +875,7 @@
             </w:rPr>
             <w:fldChar w:fldCharType="separate"/>
           </w:r>
-          <w:hyperlink w:anchor="_Toc213248495" w:history="1">
+          <w:hyperlink w:anchor="_Toc214212403" w:history="1">
             <w:r>
               <w:rPr>
                 <w:rStyle w:val="Hyperlink"/>
@@ -903,7 +903,7 @@
                 <w:noProof/>
                 <w:webHidden/>
               </w:rPr>
-              <w:instrText xml:space="preserve"> PAGEREF _Toc213248495 \h </w:instrText>
+              <w:instrText xml:space="preserve"> PAGEREF _Toc214212403 \h </w:instrText>
             </w:r>
             <w:r>
               <w:rPr>
@@ -945,7 +945,7 @@
               <w:lang w:val="en-ZA" w:eastAsia="en-ZA"/>
             </w:rPr>
           </w:pPr>
-          <w:hyperlink w:anchor="_Toc213248496" w:history="1">
+          <w:hyperlink w:anchor="_Toc214212404" w:history="1">
             <w:r>
               <w:rPr>
                 <w:rStyle w:val="Hyperlink"/>
@@ -973,7 +973,7 @@
                 <w:noProof/>
                 <w:webHidden/>
               </w:rPr>
-              <w:instrText xml:space="preserve"> PAGEREF _Toc213248496 \h </w:instrText>
+              <w:instrText xml:space="preserve"> PAGEREF _Toc214212404 \h </w:instrText>
             </w:r>
             <w:r>
               <w:rPr>
@@ -1015,7 +1015,7 @@
               <w:lang w:val="en-ZA" w:eastAsia="en-ZA"/>
             </w:rPr>
           </w:pPr>
-          <w:hyperlink w:anchor="_Toc213248497" w:history="1">
+          <w:hyperlink w:anchor="_Toc214212405" w:history="1">
             <w:r>
               <w:rPr>
                 <w:rStyle w:val="Hyperlink"/>
@@ -1043,7 +1043,7 @@
                 <w:noProof/>
                 <w:webHidden/>
               </w:rPr>
-              <w:instrText xml:space="preserve"> PAGEREF _Toc213248497 \h </w:instrText>
+              <w:instrText xml:space="preserve"> PAGEREF _Toc214212405 \h </w:instrText>
             </w:r>
             <w:r>
               <w:rPr>
@@ -1085,7 +1085,7 @@
               <w:lang w:val="en-ZA" w:eastAsia="en-ZA"/>
             </w:rPr>
           </w:pPr>
-          <w:hyperlink w:anchor="_Toc213248498" w:history="1">
+          <w:hyperlink w:anchor="_Toc214212406" w:history="1">
             <w:r>
               <w:rPr>
                 <w:rStyle w:val="Hyperlink"/>
@@ -1113,7 +1113,7 @@
                 <w:noProof/>
                 <w:webHidden/>
               </w:rPr>
-              <w:instrText xml:space="preserve"> PAGEREF _Toc213248498 \h </w:instrText>
+              <w:instrText xml:space="preserve"> PAGEREF _Toc214212406 \h </w:instrText>
             </w:r>
             <w:r>
               <w:rPr>
@@ -1155,7 +1155,7 @@
               <w:lang w:val="en-ZA" w:eastAsia="en-ZA"/>
             </w:rPr>
           </w:pPr>
-          <w:hyperlink w:anchor="_Toc213248499" w:history="1">
+          <w:hyperlink w:anchor="_Toc214212407" w:history="1">
             <w:r>
               <w:rPr>
                 <w:rStyle w:val="Hyperlink"/>
@@ -1183,7 +1183,7 @@
                 <w:noProof/>
                 <w:webHidden/>
               </w:rPr>
-              <w:instrText xml:space="preserve"> PAGEREF _Toc213248499 \h </w:instrText>
+              <w:instrText xml:space="preserve"> PAGEREF _Toc214212407 \h </w:instrText>
             </w:r>
             <w:r>
               <w:rPr>
@@ -1225,7 +1225,7 @@
               <w:lang w:val="en-ZA" w:eastAsia="en-ZA"/>
             </w:rPr>
           </w:pPr>
-          <w:hyperlink w:anchor="_Toc213248500" w:history="1">
+          <w:hyperlink w:anchor="_Toc214212408" w:history="1">
             <w:r>
               <w:rPr>
                 <w:rStyle w:val="Hyperlink"/>
@@ -1253,7 +1253,7 @@
                 <w:noProof/>
                 <w:webHidden/>
               </w:rPr>
-              <w:instrText xml:space="preserve"> PAGEREF _Toc213248500 \h </w:instrText>
+              <w:instrText xml:space="preserve"> PAGEREF _Toc214212408 \h </w:instrText>
             </w:r>
             <w:r>
               <w:rPr>
@@ -1295,7 +1295,7 @@
               <w:lang w:val="en-ZA" w:eastAsia="en-ZA"/>
             </w:rPr>
           </w:pPr>
-          <w:hyperlink w:anchor="_Toc213248501" w:history="1">
+          <w:hyperlink w:anchor="_Toc214212409" w:history="1">
             <w:r>
               <w:rPr>
                 <w:rStyle w:val="Hyperlink"/>
@@ -1323,7 +1323,7 @@
                 <w:noProof/>
                 <w:webHidden/>
               </w:rPr>
-              <w:instrText xml:space="preserve"> PAGEREF _Toc213248501 \h </w:instrText>
+              <w:instrText xml:space="preserve"> PAGEREF _Toc214212409 \h </w:instrText>
             </w:r>
             <w:r>
               <w:rPr>
@@ -1365,7 +1365,7 @@
               <w:lang w:val="en-ZA" w:eastAsia="en-ZA"/>
             </w:rPr>
           </w:pPr>
-          <w:hyperlink w:anchor="_Toc213248502" w:history="1">
+          <w:hyperlink w:anchor="_Toc214212410" w:history="1">
             <w:r>
               <w:rPr>
                 <w:rStyle w:val="Hyperlink"/>
@@ -1393,7 +1393,7 @@
                 <w:noProof/>
                 <w:webHidden/>
               </w:rPr>
-              <w:instrText xml:space="preserve"> PAGEREF _Toc213248502 \h </w:instrText>
+              <w:instrText xml:space="preserve"> PAGEREF _Toc214212410 \h </w:instrText>
             </w:r>
             <w:r>
               <w:rPr>
@@ -1435,7 +1435,7 @@
               <w:lang w:val="en-ZA" w:eastAsia="en-ZA"/>
             </w:rPr>
           </w:pPr>
-          <w:hyperlink w:anchor="_Toc213248503" w:history="1">
+          <w:hyperlink w:anchor="_Toc214212411" w:history="1">
             <w:r>
               <w:rPr>
                 <w:rStyle w:val="Hyperlink"/>
@@ -1463,7 +1463,7 @@
                 <w:noProof/>
                 <w:webHidden/>
               </w:rPr>
-              <w:instrText xml:space="preserve"> PAGEREF _Toc213248503 \h </w:instrText>
+              <w:instrText xml:space="preserve"> PAGEREF _Toc214212411 \h </w:instrText>
             </w:r>
             <w:r>
               <w:rPr>
@@ -1505,7 +1505,7 @@
               <w:lang w:val="en-ZA" w:eastAsia="en-ZA"/>
             </w:rPr>
           </w:pPr>
-          <w:hyperlink w:anchor="_Toc213248504" w:history="1">
+          <w:hyperlink w:anchor="_Toc214212412" w:history="1">
             <w:r>
               <w:rPr>
                 <w:rStyle w:val="Hyperlink"/>
@@ -1533,7 +1533,7 @@
                 <w:noProof/>
                 <w:webHidden/>
               </w:rPr>
-              <w:instrText xml:space="preserve"> PAGEREF _Toc213248504 \h </w:instrText>
+              <w:instrText xml:space="preserve"> PAGEREF _Toc214212412 \h </w:instrText>
             </w:r>
             <w:r>
               <w:rPr>
@@ -1612,7 +1612,7 @@
           <w:noProof/>
         </w:rPr>
       </w:pPr>
-      <w:bookmarkStart w:id="0" w:name="_Toc213248495"/>
+      <w:bookmarkStart w:id="0" w:name="_Toc214212403"/>
       <w:r>
         <w:rPr>
           <w:rFonts w:ascii="Arial" w:hAnsi="Arial" w:cs="Arial"/>
@@ -1687,31 +1687,75 @@
         <w:rPr>
           <w:rFonts w:ascii="Arial" w:hAnsi="Arial" w:cs="Arial"/>
         </w:rPr>
-        <w:t>ined to recognise six scene categories: buildings, forest, glacier, mountain, sea, and street. The final model achieved a validation accuracy of 86.5%</w:t>
-      </w:r>
-      <w:r>
-        <w:rPr>
-          <w:rFonts w:ascii="Arial" w:hAnsi="Arial" w:cs="Arial"/>
-        </w:rPr>
-        <w:t xml:space="preserve"> with balanced precision and recall and minimal overfitting. </w:t>
-      </w:r>
-      <w:r>
-        <w:rPr>
-          <w:rFonts w:ascii="Arial" w:hAnsi="Arial" w:cs="Arial"/>
-        </w:rPr>
-        <w:t>Most</w:t>
-      </w:r>
-      <w:r>
-        <w:rPr>
-          <w:rFonts w:ascii="Arial" w:hAnsi="Arial" w:cs="Arial"/>
-        </w:rPr>
-        <w:t xml:space="preserve"> errors occurred between visually similar natural scenes. </w:t>
-      </w:r>
-      <w:r>
-        <w:rPr>
-          <w:rFonts w:ascii="Arial" w:hAnsi="Arial" w:cs="Arial"/>
-        </w:rPr>
-        <w:t xml:space="preserve">As confirmed by the findings, CNNs are effective for extracting complex spatial patterns from unstructured image data. </w:t>
+        <w:t xml:space="preserve">ined to recognise six scene categories: buildings, forest, glacier, mountain, sea, and street. </w:t>
+      </w:r>
+      <w:r>
+        <w:rPr>
+          <w:rFonts w:ascii="Arial" w:hAnsi="Arial" w:cs="Arial"/>
+        </w:rPr>
+        <w:t>A validation</w:t>
+      </w:r>
+      <w:r>
+        <w:rPr>
+          <w:rFonts w:ascii="Arial" w:hAnsi="Arial" w:cs="Arial"/>
+        </w:rPr>
+        <w:t xml:space="preserve"> accuracy of 86.5%</w:t>
+      </w:r>
+      <w:r>
+        <w:rPr>
+          <w:rFonts w:ascii="Arial" w:hAnsi="Arial" w:cs="Arial"/>
+        </w:rPr>
+        <w:t xml:space="preserve"> </w:t>
+      </w:r>
+      <w:r>
+        <w:rPr>
+          <w:rFonts w:ascii="Arial" w:hAnsi="Arial" w:cs="Arial"/>
+        </w:rPr>
+        <w:t xml:space="preserve">was achieved in the final model </w:t>
+      </w:r>
+      <w:r>
+        <w:rPr>
+          <w:rFonts w:ascii="Arial" w:hAnsi="Arial" w:cs="Arial"/>
+        </w:rPr>
+        <w:t xml:space="preserve">with balanced precision and recall and minimal overfitting. </w:t>
+      </w:r>
+      <w:proofErr w:type="gramStart"/>
+      <w:r>
+        <w:rPr>
+          <w:rFonts w:ascii="Arial" w:hAnsi="Arial" w:cs="Arial"/>
+        </w:rPr>
+        <w:t>The majority of</w:t>
+      </w:r>
+      <w:proofErr w:type="gramEnd"/>
+      <w:r>
+        <w:rPr>
+          <w:rFonts w:ascii="Arial" w:hAnsi="Arial" w:cs="Arial"/>
+        </w:rPr>
+        <w:t xml:space="preserve"> errors recorded were</w:t>
+      </w:r>
+      <w:r>
+        <w:rPr>
+          <w:rFonts w:ascii="Arial" w:hAnsi="Arial" w:cs="Arial"/>
+        </w:rPr>
+        <w:t xml:space="preserve"> between visually similar natural scenes. </w:t>
+      </w:r>
+      <w:r>
+        <w:rPr>
+          <w:rFonts w:ascii="Arial" w:hAnsi="Arial" w:cs="Arial"/>
+        </w:rPr>
+        <w:t xml:space="preserve">As confirmed by the findings, CNNs are </w:t>
+      </w:r>
+      <w:r>
+        <w:rPr>
+          <w:rFonts w:ascii="Arial" w:hAnsi="Arial" w:cs="Arial"/>
+        </w:rPr>
+        <w:t xml:space="preserve">practical when it comes to </w:t>
+      </w:r>
+      <w:r>
+        <w:rPr>
+          <w:rFonts w:ascii="Arial" w:hAnsi="Arial" w:cs="Arial"/>
+        </w:rPr>
+        <w:t xml:space="preserve">extracting complex spatial patterns from unstructured image data. </w:t>
       </w:r>
       <w:r>
         <w:rPr>
@@ -1741,7 +1785,7 @@
           <w:noProof/>
         </w:rPr>
       </w:pPr>
-      <w:bookmarkStart w:id="1" w:name="_Toc213248496"/>
+      <w:bookmarkStart w:id="1" w:name="_Toc214212404"/>
       <w:r>
         <w:rPr>
           <w:rFonts w:ascii="Arial" w:hAnsi="Arial" w:cs="Arial"/>
@@ -1813,6 +1857,7 @@
           <w:id w:val="-446620810"/>
           <w:citation/>
         </w:sdtPr>
+        <w:sdtEndPr/>
         <w:sdtContent>
           <w:r>
             <w:rPr>
@@ -1941,19 +1986,55 @@
         <w:rPr>
           <w:rFonts w:ascii="Arial" w:hAnsi="Arial" w:cs="Arial"/>
         </w:rPr>
-        <w:t xml:space="preserve">The goal of this </w:t>
-      </w:r>
-      <w:r>
-        <w:rPr>
-          <w:rFonts w:ascii="Arial" w:hAnsi="Arial" w:cs="Arial"/>
-        </w:rPr>
-        <w:t xml:space="preserve">project is to show </w:t>
-      </w:r>
-      <w:r>
-        <w:rPr>
-          <w:rFonts w:ascii="Arial" w:hAnsi="Arial" w:cs="Arial"/>
-        </w:rPr>
-        <w:t>the power of predictive analytics in extending beyond traditional datasets, showing how CNNs can un</w:t>
+        <w:t>P</w:t>
+      </w:r>
+      <w:r>
+        <w:rPr>
+          <w:rFonts w:ascii="Arial" w:hAnsi="Arial" w:cs="Arial"/>
+        </w:rPr>
+        <w:t xml:space="preserve">redictive analytics </w:t>
+      </w:r>
+      <w:r>
+        <w:rPr>
+          <w:rFonts w:ascii="Arial" w:hAnsi="Arial" w:cs="Arial"/>
+        </w:rPr>
+        <w:t xml:space="preserve">is employed in this project </w:t>
+      </w:r>
+      <w:r>
+        <w:rPr>
+          <w:rFonts w:ascii="Arial" w:hAnsi="Arial" w:cs="Arial"/>
+        </w:rPr>
+        <w:t xml:space="preserve">to show the power of </w:t>
+      </w:r>
+      <w:r>
+        <w:rPr>
+          <w:rFonts w:ascii="Arial" w:hAnsi="Arial" w:cs="Arial"/>
+        </w:rPr>
+        <w:t>exte</w:t>
+      </w:r>
+      <w:r>
+        <w:rPr>
+          <w:rFonts w:ascii="Arial" w:hAnsi="Arial" w:cs="Arial"/>
+        </w:rPr>
+        <w:t>nding</w:t>
+      </w:r>
+      <w:r>
+        <w:rPr>
+          <w:rFonts w:ascii="Arial" w:hAnsi="Arial" w:cs="Arial"/>
+        </w:rPr>
+        <w:t xml:space="preserve"> beyond traditional datasets, </w:t>
+      </w:r>
+      <w:r>
+        <w:rPr>
+          <w:rFonts w:ascii="Arial" w:hAnsi="Arial" w:cs="Arial"/>
+        </w:rPr>
+        <w:t>revealing</w:t>
+      </w:r>
+      <w:r>
+        <w:rPr>
+          <w:rFonts w:ascii="Arial" w:hAnsi="Arial" w:cs="Arial"/>
+        </w:rPr>
+        <w:t xml:space="preserve"> how CNNs can un</w:t>
       </w:r>
       <w:r>
         <w:rPr>
@@ -2000,7 +2081,7 @@
           <w:noProof/>
         </w:rPr>
       </w:pPr>
-      <w:bookmarkStart w:id="2" w:name="_Toc213248497"/>
+      <w:bookmarkStart w:id="2" w:name="_Toc214212405"/>
       <w:r>
         <w:rPr>
           <w:rFonts w:ascii="Arial" w:hAnsi="Arial" w:cs="Arial"/>
@@ -2034,7 +2115,21 @@
           <w:rFonts w:ascii="Arial" w:hAnsi="Arial" w:cs="Arial"/>
           <w:lang w:val="en-ZA"/>
         </w:rPr>
-        <w:t xml:space="preserve">Developing a structured plan ensures that data analysis, image preparation, model construction, and evaluation are executed systematically. The following is a plan to transform the Image Intel Classification dataset into a multi-class predictive model capable of classifying natural scene images using a Convolutional Neural Network (CNN) supported by </w:t>
+        <w:t xml:space="preserve">The following is a plan to transform the Image Intel Classification dataset into a multi-class predictive </w:t>
+      </w:r>
+      <w:r>
+        <w:rPr>
+          <w:rFonts w:ascii="Arial" w:hAnsi="Arial" w:cs="Arial"/>
+          <w:lang w:val="en-ZA"/>
+        </w:rPr>
+        <w:t xml:space="preserve">Convolutional Neural Network (CNN) </w:t>
+      </w:r>
+      <w:r>
+        <w:rPr>
+          <w:rFonts w:ascii="Arial" w:hAnsi="Arial" w:cs="Arial"/>
+          <w:lang w:val="en-ZA"/>
+        </w:rPr>
+        <w:t xml:space="preserve">model capable of classifying natural scene images supported by </w:t>
       </w:r>
       <w:r>
         <w:rPr>
@@ -2103,7 +2198,23 @@
           <w:noProof/>
           <w:lang w:val="en-ZA"/>
         </w:rPr>
-        <w:t xml:space="preserve">The goal of the EDA is to understand the dataset's structure, verify its integrity, and </w:t>
+        <w:t xml:space="preserve">The goal of the EDA is to </w:t>
+      </w:r>
+      <w:r>
+        <w:rPr>
+          <w:rFonts w:ascii="Arial" w:hAnsi="Arial" w:cs="Arial"/>
+          <w:noProof/>
+          <w:lang w:val="en-ZA"/>
+        </w:rPr>
+        <w:t>verify the dataset’s</w:t>
+      </w:r>
+      <w:r>
+        <w:rPr>
+          <w:rFonts w:ascii="Arial" w:hAnsi="Arial" w:cs="Arial"/>
+          <w:noProof/>
+          <w:lang w:val="en-ZA"/>
+        </w:rPr>
+        <w:t xml:space="preserve"> integrity and </w:t>
       </w:r>
       <w:r>
         <w:rPr>
@@ -2135,7 +2246,23 @@
           <w:noProof/>
           <w:lang w:val="en-ZA"/>
         </w:rPr>
-        <w:t>across classes.</w:t>
+        <w:t xml:space="preserve">across </w:t>
+      </w:r>
+      <w:r>
+        <w:rPr>
+          <w:rFonts w:ascii="Arial" w:hAnsi="Arial" w:cs="Arial"/>
+          <w:noProof/>
+          <w:lang w:val="en-ZA"/>
+        </w:rPr>
+        <w:t xml:space="preserve">the six </w:t>
+      </w:r>
+      <w:r>
+        <w:rPr>
+          <w:rFonts w:ascii="Arial" w:hAnsi="Arial" w:cs="Arial"/>
+          <w:noProof/>
+          <w:lang w:val="en-ZA"/>
+        </w:rPr>
+        <w:t>classes.</w:t>
       </w:r>
     </w:p>
     <w:p>
@@ -2178,7 +2305,15 @@
           <w:noProof/>
           <w:lang w:val="en-ZA"/>
         </w:rPr>
-        <w:t xml:space="preserve">Use Spark to verify dataset integrity, </w:t>
+        <w:t>Employ Spark</w:t>
+      </w:r>
+      <w:r>
+        <w:rPr>
+          <w:rFonts w:ascii="Arial" w:hAnsi="Arial" w:cs="Arial"/>
+          <w:noProof/>
+          <w:lang w:val="en-ZA"/>
+        </w:rPr>
+        <w:t xml:space="preserve"> to verify dataset integrity, </w:t>
       </w:r>
       <w:r>
         <w:rPr>
@@ -2398,7 +2533,39 @@
           <w:noProof/>
           <w:lang w:val="en-ZA"/>
         </w:rPr>
-        <w:t xml:space="preserve">the dataset consists of colour images instead of the generic tabular data, preprocessing focuses on normalisation, augmentation, and </w:t>
+        <w:t>the dataset consists of colour</w:t>
+      </w:r>
+      <w:r>
+        <w:rPr>
+          <w:rFonts w:ascii="Arial" w:hAnsi="Arial" w:cs="Arial"/>
+          <w:noProof/>
+          <w:lang w:val="en-ZA"/>
+        </w:rPr>
+        <w:t xml:space="preserve"> (</w:t>
+      </w:r>
+      <w:r>
+        <w:rPr>
+          <w:rFonts w:ascii="Arial" w:hAnsi="Arial" w:cs="Arial"/>
+          <w:noProof/>
+          <w:lang w:val="en-ZA"/>
+        </w:rPr>
+        <w:t>red, green, blue</w:t>
+      </w:r>
+      <w:r>
+        <w:rPr>
+          <w:rFonts w:ascii="Arial" w:hAnsi="Arial" w:cs="Arial"/>
+          <w:noProof/>
+          <w:lang w:val="en-ZA"/>
+        </w:rPr>
+        <w:t>)</w:t>
+      </w:r>
+      <w:r>
+        <w:rPr>
+          <w:rFonts w:ascii="Arial" w:hAnsi="Arial" w:cs="Arial"/>
+          <w:noProof/>
+          <w:lang w:val="en-ZA"/>
+        </w:rPr>
+        <w:t xml:space="preserve"> images instead of the generic tabular data, preprocessing focuses on normalisation, augmentation, and </w:t>
       </w:r>
       <w:r>
         <w:rPr>
@@ -2481,7 +2648,23 @@
           <w:noProof/>
           <w:lang w:val="en-ZA"/>
         </w:rPr>
-        <w:t>Use the Spark-generated intel_manifest.csv to confirm image paths and labels before model ingestion.</w:t>
+        <w:t xml:space="preserve">Use the Spark-generated intel_manifest.csv to </w:t>
+      </w:r>
+      <w:r>
+        <w:rPr>
+          <w:rFonts w:ascii="Arial" w:hAnsi="Arial" w:cs="Arial"/>
+          <w:noProof/>
+          <w:lang w:val="en-ZA"/>
+        </w:rPr>
+        <w:t>verify</w:t>
+      </w:r>
+      <w:r>
+        <w:rPr>
+          <w:rFonts w:ascii="Arial" w:hAnsi="Arial" w:cs="Arial"/>
+          <w:noProof/>
+          <w:lang w:val="en-ZA"/>
+        </w:rPr>
+        <w:t xml:space="preserve"> image paths and labels before model ingestion.</w:t>
       </w:r>
     </w:p>
     <w:p>
@@ -2529,8 +2712,23 @@
           <w:noProof/>
           <w:lang w:val="en-ZA"/>
         </w:rPr>
-        <w:lastRenderedPageBreak/>
-        <w:t xml:space="preserve">Using Spark, split the data into 80/20 train-validation splits and explore manifests (train_manifest.csv, val_manifest.csv) for TensorFlow. </w:t>
+        <w:t xml:space="preserve">Using Spark, split the data into 80/20 train-validation splits and </w:t>
+      </w:r>
+      <w:r>
+        <w:rPr>
+          <w:rFonts w:ascii="Arial" w:hAnsi="Arial" w:cs="Arial"/>
+          <w:noProof/>
+          <w:lang w:val="en-ZA"/>
+        </w:rPr>
+        <w:t>export</w:t>
+      </w:r>
+      <w:r>
+        <w:rPr>
+          <w:rFonts w:ascii="Arial" w:hAnsi="Arial" w:cs="Arial"/>
+          <w:noProof/>
+          <w:lang w:val="en-ZA"/>
+        </w:rPr>
+        <w:t xml:space="preserve"> manifests (train_manifest.csv, val_manifest.csv) for TensorFlow. </w:t>
       </w:r>
     </w:p>
     <w:p>
@@ -2554,6 +2752,7 @@
           <w:noProof/>
           <w:lang w:val="en-ZA"/>
         </w:rPr>
+        <w:lastRenderedPageBreak/>
         <w:t>Preprocessing:</w:t>
       </w:r>
     </w:p>
@@ -2722,23 +2921,31 @@
           <w:noProof/>
           <w:lang w:val="en-ZA"/>
         </w:rPr>
-        <w:t xml:space="preserve">Develop a TensorFlow pipeline (tf.data) to efficiently stream augmented batches to </w:t>
-      </w:r>
-      <w:r>
-        <w:rPr>
-          <w:rFonts w:ascii="Arial" w:hAnsi="Arial" w:cs="Arial"/>
-          <w:noProof/>
-          <w:lang w:val="en-ZA"/>
-        </w:rPr>
-        <w:t>the</w:t>
-      </w:r>
-      <w:r>
-        <w:rPr>
-          <w:rFonts w:ascii="Arial" w:hAnsi="Arial" w:cs="Arial"/>
-          <w:noProof/>
-          <w:lang w:val="en-ZA"/>
-        </w:rPr>
-        <w:t xml:space="preserve"> CNN during training. </w:t>
+        <w:t xml:space="preserve">For efficient stream augmented batches </w:t>
+      </w:r>
+      <w:r>
+        <w:rPr>
+          <w:rFonts w:ascii="Arial" w:hAnsi="Arial" w:cs="Arial"/>
+          <w:noProof/>
+          <w:lang w:val="en-ZA"/>
+        </w:rPr>
+        <w:t>to the CNN during training, develop</w:t>
+      </w:r>
+      <w:r>
+        <w:rPr>
+          <w:rFonts w:ascii="Arial" w:hAnsi="Arial" w:cs="Arial"/>
+          <w:noProof/>
+          <w:lang w:val="en-ZA"/>
+        </w:rPr>
+        <w:t xml:space="preserve"> a TensorFlow pipeline (tf.data)</w:t>
+      </w:r>
+      <w:r>
+        <w:rPr>
+          <w:rFonts w:ascii="Arial" w:hAnsi="Arial" w:cs="Arial"/>
+          <w:noProof/>
+          <w:lang w:val="en-ZA"/>
+        </w:rPr>
+        <w:t>.</w:t>
       </w:r>
     </w:p>
     <w:p>
@@ -2771,25 +2978,6 @@
           <w:lang w:val="en-ZA"/>
         </w:rPr>
         <w:t>Model Training Plan</w:t>
-      </w:r>
-    </w:p>
-    <w:p>
-      <w:pPr>
-        <w:spacing w:line="360" w:lineRule="auto"/>
-        <w:jc w:val="both"/>
-        <w:rPr>
-          <w:rFonts w:ascii="Arial" w:hAnsi="Arial" w:cs="Arial"/>
-          <w:noProof/>
-          <w:lang w:val="en-ZA"/>
-        </w:rPr>
-      </w:pPr>
-      <w:r>
-        <w:rPr>
-          <w:rFonts w:ascii="Arial" w:hAnsi="Arial" w:cs="Arial"/>
-          <w:noProof/>
-          <w:lang w:val="en-ZA"/>
-        </w:rPr>
-        <w:t xml:space="preserve">The task is a multi-class image classification problem predicting one of six categories. </w:t>
       </w:r>
     </w:p>
     <w:p>
@@ -2856,7 +3044,76 @@
           <w:noProof/>
           <w:lang w:val="en-ZA"/>
         </w:rPr>
-        <w:t>Use the following to build a baseline CNN:</w:t>
+        <w:t>Use the following to build a baseline CNN</w:t>
+      </w:r>
+      <w:sdt>
+        <w:sdtPr>
+          <w:rPr>
+            <w:rFonts w:ascii="Arial" w:hAnsi="Arial" w:cs="Arial"/>
+            <w:noProof/>
+            <w:lang w:val="en-ZA"/>
+          </w:rPr>
+          <w:id w:val="-1040966646"/>
+          <w:citation/>
+        </w:sdtPr>
+        <w:sdtContent>
+          <w:r>
+            <w:rPr>
+              <w:rFonts w:ascii="Arial" w:hAnsi="Arial" w:cs="Arial"/>
+              <w:noProof/>
+              <w:lang w:val="en-ZA"/>
+            </w:rPr>
+            <w:fldChar w:fldCharType="begin"/>
+          </w:r>
+          <w:r>
+            <w:rPr>
+              <w:rFonts w:ascii="Arial" w:hAnsi="Arial" w:cs="Arial"/>
+              <w:noProof/>
+              <w:lang w:val="en-US"/>
+            </w:rPr>
+            <w:instrText xml:space="preserve"> CITATION And16 \l 1033  \m Cha25</w:instrText>
+          </w:r>
+          <w:r>
+            <w:rPr>
+              <w:rFonts w:ascii="Arial" w:hAnsi="Arial" w:cs="Arial"/>
+              <w:noProof/>
+              <w:lang w:val="en-ZA"/>
+            </w:rPr>
+            <w:fldChar w:fldCharType="separate"/>
+          </w:r>
+          <w:r>
+            <w:rPr>
+              <w:rFonts w:ascii="Arial" w:hAnsi="Arial" w:cs="Arial"/>
+              <w:noProof/>
+              <w:lang w:val="en-US"/>
+            </w:rPr>
+            <w:t xml:space="preserve"> </w:t>
+          </w:r>
+          <w:r>
+            <w:rPr>
+              <w:rFonts w:ascii="Arial" w:hAnsi="Arial" w:cs="Arial"/>
+              <w:noProof/>
+              <w:lang w:val="en-US"/>
+            </w:rPr>
+            <w:t>(Muller &amp; Guido, 2016; OpenAI, 2025)</w:t>
+          </w:r>
+          <w:r>
+            <w:rPr>
+              <w:rFonts w:ascii="Arial" w:hAnsi="Arial" w:cs="Arial"/>
+              <w:noProof/>
+              <w:lang w:val="en-ZA"/>
+            </w:rPr>
+            <w:fldChar w:fldCharType="end"/>
+          </w:r>
+        </w:sdtContent>
+      </w:sdt>
+      <w:r>
+        <w:rPr>
+          <w:rFonts w:ascii="Arial" w:hAnsi="Arial" w:cs="Arial"/>
+          <w:noProof/>
+          <w:lang w:val="en-ZA"/>
+        </w:rPr>
+        <w:t>:</w:t>
       </w:r>
     </w:p>
     <w:p>
@@ -2952,23 +3209,148 @@
           <w:noProof/>
           <w:lang w:val="en-ZA"/>
         </w:rPr>
-        <w:t>Compile th</w:t>
-      </w:r>
-      <w:r>
-        <w:rPr>
-          <w:rFonts w:ascii="Arial" w:hAnsi="Arial" w:cs="Arial"/>
-          <w:noProof/>
-          <w:lang w:val="en-ZA"/>
-        </w:rPr>
-        <w:t>e</w:t>
-      </w:r>
-      <w:r>
-        <w:rPr>
-          <w:rFonts w:ascii="Arial" w:hAnsi="Arial" w:cs="Arial"/>
-          <w:noProof/>
-          <w:lang w:val="en-ZA"/>
-        </w:rPr>
-        <w:t xml:space="preserve"> model with Adam optimiser, categorical cross-entropy loss, and accuracy as the main metric.</w:t>
+        <w:t>Use the</w:t>
+      </w:r>
+      <w:r>
+        <w:rPr>
+          <w:rFonts w:ascii="Arial" w:hAnsi="Arial" w:cs="Arial"/>
+          <w:noProof/>
+          <w:lang w:val="en-ZA"/>
+        </w:rPr>
+        <w:t xml:space="preserve"> Adam optimiser</w:t>
+      </w:r>
+      <w:r>
+        <w:rPr>
+          <w:rFonts w:ascii="Arial" w:hAnsi="Arial" w:cs="Arial"/>
+          <w:noProof/>
+          <w:lang w:val="en-ZA"/>
+        </w:rPr>
+        <w:t xml:space="preserve"> when compiling the model</w:t>
+      </w:r>
+      <w:r>
+        <w:rPr>
+          <w:rFonts w:ascii="Arial" w:hAnsi="Arial" w:cs="Arial"/>
+          <w:noProof/>
+          <w:lang w:val="en-ZA"/>
+        </w:rPr>
+        <w:t xml:space="preserve">, </w:t>
+      </w:r>
+      <w:r>
+        <w:rPr>
+          <w:rFonts w:ascii="Arial" w:hAnsi="Arial" w:cs="Arial"/>
+          <w:noProof/>
+          <w:lang w:val="en-ZA"/>
+        </w:rPr>
+        <w:t xml:space="preserve">as well as </w:t>
+      </w:r>
+      <w:r>
+        <w:rPr>
+          <w:rFonts w:ascii="Arial" w:hAnsi="Arial" w:cs="Arial"/>
+          <w:noProof/>
+          <w:lang w:val="en-ZA"/>
+        </w:rPr>
+        <w:t xml:space="preserve">categorical cross-entropy loss, and </w:t>
+      </w:r>
+      <w:r>
+        <w:rPr>
+          <w:rFonts w:ascii="Arial" w:hAnsi="Arial" w:cs="Arial"/>
+          <w:noProof/>
+          <w:lang w:val="en-ZA"/>
+        </w:rPr>
+        <w:t xml:space="preserve">keep </w:t>
+      </w:r>
+      <w:r>
+        <w:rPr>
+          <w:rFonts w:ascii="Arial" w:hAnsi="Arial" w:cs="Arial"/>
+          <w:noProof/>
+          <w:lang w:val="en-ZA"/>
+        </w:rPr>
+        <w:t>accuracy as the main</w:t>
+      </w:r>
+      <w:r>
+        <w:rPr>
+          <w:rFonts w:ascii="Arial" w:hAnsi="Arial" w:cs="Arial"/>
+          <w:noProof/>
+          <w:lang w:val="en-ZA"/>
+        </w:rPr>
+        <w:t xml:space="preserve"> evaluation</w:t>
+      </w:r>
+      <w:r>
+        <w:rPr>
+          <w:rFonts w:ascii="Arial" w:hAnsi="Arial" w:cs="Arial"/>
+          <w:noProof/>
+          <w:lang w:val="en-ZA"/>
+        </w:rPr>
+        <w:t xml:space="preserve"> metric</w:t>
+      </w:r>
+      <w:sdt>
+        <w:sdtPr>
+          <w:rPr>
+            <w:rFonts w:ascii="Arial" w:hAnsi="Arial" w:cs="Arial"/>
+            <w:noProof/>
+            <w:lang w:val="en-ZA"/>
+          </w:rPr>
+          <w:id w:val="1979418515"/>
+          <w:citation/>
+        </w:sdtPr>
+        <w:sdtContent>
+          <w:r>
+            <w:rPr>
+              <w:rFonts w:ascii="Arial" w:hAnsi="Arial" w:cs="Arial"/>
+              <w:noProof/>
+              <w:lang w:val="en-ZA"/>
+            </w:rPr>
+            <w:fldChar w:fldCharType="begin"/>
+          </w:r>
+          <w:r>
+            <w:rPr>
+              <w:rFonts w:ascii="Arial" w:hAnsi="Arial" w:cs="Arial"/>
+              <w:noProof/>
+              <w:lang w:val="en-US"/>
+            </w:rPr>
+            <w:instrText xml:space="preserve"> CITATION And16 \l 1033  \m Cha25</w:instrText>
+          </w:r>
+          <w:r>
+            <w:rPr>
+              <w:rFonts w:ascii="Arial" w:hAnsi="Arial" w:cs="Arial"/>
+              <w:noProof/>
+              <w:lang w:val="en-ZA"/>
+            </w:rPr>
+            <w:fldChar w:fldCharType="separate"/>
+          </w:r>
+          <w:r>
+            <w:rPr>
+              <w:rFonts w:ascii="Arial" w:hAnsi="Arial" w:cs="Arial"/>
+              <w:noProof/>
+              <w:lang w:val="en-US"/>
+            </w:rPr>
+            <w:t xml:space="preserve"> </w:t>
+          </w:r>
+          <w:r>
+            <w:rPr>
+              <w:rFonts w:ascii="Arial" w:hAnsi="Arial" w:cs="Arial"/>
+              <w:noProof/>
+              <w:lang w:val="en-US"/>
+            </w:rPr>
+            <w:t>(Muller &amp; Guido, 2016; OpenAI, 2025)</w:t>
+          </w:r>
+          <w:r>
+            <w:rPr>
+              <w:rFonts w:ascii="Arial" w:hAnsi="Arial" w:cs="Arial"/>
+              <w:noProof/>
+              <w:lang w:val="en-ZA"/>
+            </w:rPr>
+            <w:fldChar w:fldCharType="end"/>
+          </w:r>
+        </w:sdtContent>
+      </w:sdt>
+      <w:r>
+        <w:rPr>
+          <w:rFonts w:ascii="Arial" w:hAnsi="Arial" w:cs="Arial"/>
+          <w:noProof/>
+          <w:lang w:val="en-ZA"/>
+        </w:rPr>
+        <w:t>.</w:t>
       </w:r>
     </w:p>
     <w:p>
@@ -3016,15 +3398,84 @@
           <w:noProof/>
           <w:lang w:val="en-ZA"/>
         </w:rPr>
-        <w:t>retain</w:t>
-      </w:r>
-      <w:r>
-        <w:rPr>
-          <w:rFonts w:ascii="Arial" w:hAnsi="Arial" w:cs="Arial"/>
-          <w:noProof/>
-          <w:lang w:val="en-ZA"/>
-        </w:rPr>
-        <w:t xml:space="preserve"> best performing weights, use model checkpointing. </w:t>
+        <w:t>keep</w:t>
+      </w:r>
+      <w:r>
+        <w:rPr>
+          <w:rFonts w:ascii="Arial" w:hAnsi="Arial" w:cs="Arial"/>
+          <w:noProof/>
+          <w:lang w:val="en-ZA"/>
+        </w:rPr>
+        <w:t xml:space="preserve"> best performing weights, use model checkpointing</w:t>
+      </w:r>
+      <w:sdt>
+        <w:sdtPr>
+          <w:rPr>
+            <w:rFonts w:ascii="Arial" w:hAnsi="Arial" w:cs="Arial"/>
+            <w:noProof/>
+            <w:lang w:val="en-ZA"/>
+          </w:rPr>
+          <w:id w:val="1806193312"/>
+          <w:citation/>
+        </w:sdtPr>
+        <w:sdtContent>
+          <w:r>
+            <w:rPr>
+              <w:rFonts w:ascii="Arial" w:hAnsi="Arial" w:cs="Arial"/>
+              <w:noProof/>
+              <w:lang w:val="en-ZA"/>
+            </w:rPr>
+            <w:fldChar w:fldCharType="begin"/>
+          </w:r>
+          <w:r>
+            <w:rPr>
+              <w:rFonts w:ascii="Arial" w:hAnsi="Arial" w:cs="Arial"/>
+              <w:noProof/>
+              <w:lang w:val="en-US"/>
+            </w:rPr>
+            <w:instrText xml:space="preserve"> CITATION Cha25 \l 1033 </w:instrText>
+          </w:r>
+          <w:r>
+            <w:rPr>
+              <w:rFonts w:ascii="Arial" w:hAnsi="Arial" w:cs="Arial"/>
+              <w:noProof/>
+              <w:lang w:val="en-ZA"/>
+            </w:rPr>
+            <w:fldChar w:fldCharType="separate"/>
+          </w:r>
+          <w:r>
+            <w:rPr>
+              <w:rFonts w:ascii="Arial" w:hAnsi="Arial" w:cs="Arial"/>
+              <w:noProof/>
+              <w:lang w:val="en-US"/>
+            </w:rPr>
+            <w:t xml:space="preserve"> </w:t>
+          </w:r>
+          <w:r>
+            <w:rPr>
+              <w:rFonts w:ascii="Arial" w:hAnsi="Arial" w:cs="Arial"/>
+              <w:noProof/>
+              <w:lang w:val="en-US"/>
+            </w:rPr>
+            <w:t>(OpenAI, 2025)</w:t>
+          </w:r>
+          <w:r>
+            <w:rPr>
+              <w:rFonts w:ascii="Arial" w:hAnsi="Arial" w:cs="Arial"/>
+              <w:noProof/>
+              <w:lang w:val="en-ZA"/>
+            </w:rPr>
+            <w:fldChar w:fldCharType="end"/>
+          </w:r>
+        </w:sdtContent>
+      </w:sdt>
+      <w:r>
+        <w:rPr>
+          <w:rFonts w:ascii="Arial" w:hAnsi="Arial" w:cs="Arial"/>
+          <w:noProof/>
+          <w:lang w:val="en-ZA"/>
+        </w:rPr>
+        <w:t xml:space="preserve">. </w:t>
       </w:r>
     </w:p>
     <w:p>
@@ -3168,7 +3619,23 @@
           <w:noProof/>
           <w:lang w:val="en-ZA"/>
         </w:rPr>
-        <w:t>Accuracy: Overall proportion of correctly classified images.</w:t>
+        <w:t xml:space="preserve">Accuracy: </w:t>
+      </w:r>
+      <w:r>
+        <w:rPr>
+          <w:rFonts w:ascii="Arial" w:hAnsi="Arial" w:cs="Arial"/>
+          <w:noProof/>
+          <w:lang w:val="en-ZA"/>
+        </w:rPr>
+        <w:t>The</w:t>
+      </w:r>
+      <w:r>
+        <w:rPr>
+          <w:rFonts w:ascii="Arial" w:hAnsi="Arial" w:cs="Arial"/>
+          <w:noProof/>
+          <w:lang w:val="en-ZA"/>
+        </w:rPr>
+        <w:t xml:space="preserve"> proportion of correctly classified images.</w:t>
       </w:r>
     </w:p>
     <w:p>
@@ -3240,7 +3707,31 @@
           <w:noProof/>
           <w:lang w:val="en-ZA"/>
         </w:rPr>
-        <w:t>Loss and Accuracy Curves: Plotted over epochs to look at convergence and overfitting behaviour.</w:t>
+        <w:t xml:space="preserve">Loss and Accuracy Curves: </w:t>
+      </w:r>
+      <w:r>
+        <w:rPr>
+          <w:rFonts w:ascii="Arial" w:hAnsi="Arial" w:cs="Arial"/>
+          <w:noProof/>
+          <w:lang w:val="en-ZA"/>
+        </w:rPr>
+        <w:t>Asses convergence</w:t>
+      </w:r>
+      <w:r>
+        <w:rPr>
+          <w:rFonts w:ascii="Arial" w:hAnsi="Arial" w:cs="Arial"/>
+          <w:noProof/>
+          <w:lang w:val="en-ZA"/>
+        </w:rPr>
+        <w:t xml:space="preserve"> and overfitting behaviour</w:t>
+      </w:r>
+      <w:r>
+        <w:rPr>
+          <w:rFonts w:ascii="Arial" w:hAnsi="Arial" w:cs="Arial"/>
+          <w:noProof/>
+          <w:lang w:val="en-ZA"/>
+        </w:rPr>
+        <w:t xml:space="preserve">, learning curves will be plotted over epochs. </w:t>
       </w:r>
     </w:p>
     <w:p>
@@ -3264,7 +3755,6 @@
           <w:noProof/>
           <w:lang w:val="en-ZA"/>
         </w:rPr>
-        <w:lastRenderedPageBreak/>
         <w:t>Macro-averaged Scores: To check overall performance and comparison across classes.</w:t>
       </w:r>
     </w:p>
@@ -3678,7 +4168,7 @@
           <w:noProof/>
         </w:rPr>
       </w:pPr>
-      <w:bookmarkStart w:id="3" w:name="_Toc213248498"/>
+      <w:bookmarkStart w:id="3" w:name="_Toc214212406"/>
       <w:r>
         <w:rPr>
           <w:rFonts w:ascii="Arial" w:hAnsi="Arial" w:cs="Arial"/>
@@ -4002,7 +4492,51 @@
           <w:rFonts w:ascii="Arial" w:hAnsi="Arial" w:cs="Arial"/>
           <w:lang w:val="en-ZA"/>
         </w:rPr>
-        <w:t>The selected dataset is the Intel Image Classification dataset from Kaggle, containing over 14,000 red, green, and blue images categorised into six scene types - buildings, forest, glacier, mountain, sea, and street. Post cleaning and validation with Spark, 14,034 usable records remained</w:t>
+        <w:t xml:space="preserve">The </w:t>
+      </w:r>
+      <w:r>
+        <w:rPr>
+          <w:rFonts w:ascii="Arial" w:hAnsi="Arial" w:cs="Arial"/>
+          <w:lang w:val="en-ZA"/>
+        </w:rPr>
+        <w:t xml:space="preserve">selected </w:t>
+      </w:r>
+      <w:r>
+        <w:rPr>
+          <w:rFonts w:ascii="Arial" w:hAnsi="Arial" w:cs="Arial"/>
+          <w:lang w:val="en-ZA"/>
+        </w:rPr>
+        <w:t xml:space="preserve">Intel Image Classification dataset from Kaggle, </w:t>
+      </w:r>
+      <w:proofErr w:type="spellStart"/>
+      <w:r>
+        <w:rPr>
+          <w:rFonts w:ascii="Arial" w:hAnsi="Arial" w:cs="Arial"/>
+          <w:lang w:val="en-ZA"/>
+        </w:rPr>
+        <w:t>contai</w:t>
+      </w:r>
+      <w:r>
+        <w:rPr>
+          <w:rFonts w:ascii="Arial" w:hAnsi="Arial" w:cs="Arial"/>
+          <w:lang w:val="en-ZA"/>
+        </w:rPr>
+        <w:t>nes</w:t>
+      </w:r>
+      <w:proofErr w:type="spellEnd"/>
+      <w:r>
+        <w:rPr>
+          <w:rFonts w:ascii="Arial" w:hAnsi="Arial" w:cs="Arial"/>
+          <w:lang w:val="en-ZA"/>
+        </w:rPr>
+        <w:t xml:space="preserve"> over 14,000 red, green, and blue images categorised into six scene types - buildings, forest, glacier, mountain, sea, and street. Post cleaning and validation with Spark, 14,034 usable records </w:t>
+      </w:r>
+      <w:r>
+        <w:rPr>
+          <w:rFonts w:ascii="Arial" w:hAnsi="Arial" w:cs="Arial"/>
+          <w:lang w:val="en-ZA"/>
+        </w:rPr>
+        <w:t>stood</w:t>
       </w:r>
       <w:r>
         <w:rPr>
@@ -4016,21 +4550,77 @@
           <w:rFonts w:ascii="Arial" w:hAnsi="Arial" w:cs="Arial"/>
           <w:lang w:val="en-ZA"/>
         </w:rPr>
-        <w:t xml:space="preserve"> which comfortably exceeds the minimum threshold of 10,000 records. Images are </w:t>
-      </w:r>
-      <w:r>
-        <w:rPr>
-          <w:rFonts w:ascii="Arial" w:hAnsi="Arial" w:cs="Arial"/>
-          <w:lang w:val="en-ZA"/>
-        </w:rPr>
-        <w:t>consistently</w:t>
-      </w:r>
-      <w:r>
-        <w:rPr>
-          <w:rFonts w:ascii="Arial" w:hAnsi="Arial" w:cs="Arial"/>
-          <w:lang w:val="en-ZA"/>
-        </w:rPr>
-        <w:t xml:space="preserve"> sized at 150 x 150 pixels and evenly distributed across categories, making it an ideal dataset for convolutional neural network (CNN) experimentation. </w:t>
+        <w:t xml:space="preserve"> which </w:t>
+      </w:r>
+      <w:r>
+        <w:rPr>
+          <w:rFonts w:ascii="Arial" w:hAnsi="Arial" w:cs="Arial"/>
+          <w:lang w:val="en-ZA"/>
+        </w:rPr>
+        <w:t>easily</w:t>
+      </w:r>
+      <w:r>
+        <w:rPr>
+          <w:rFonts w:ascii="Arial" w:hAnsi="Arial" w:cs="Arial"/>
+          <w:lang w:val="en-ZA"/>
+        </w:rPr>
+        <w:t xml:space="preserve"> exceeds the minimum threshold of 10,000 records. </w:t>
+      </w:r>
+      <w:r>
+        <w:rPr>
+          <w:rFonts w:ascii="Arial" w:hAnsi="Arial" w:cs="Arial"/>
+          <w:lang w:val="en-ZA"/>
+        </w:rPr>
+        <w:t>All images are sized consistently</w:t>
+      </w:r>
+      <w:r>
+        <w:rPr>
+          <w:rFonts w:ascii="Arial" w:hAnsi="Arial" w:cs="Arial"/>
+          <w:lang w:val="en-ZA"/>
+        </w:rPr>
+        <w:t xml:space="preserve"> at 150 x 150 pixels and distributed </w:t>
+      </w:r>
+      <w:r>
+        <w:rPr>
+          <w:rFonts w:ascii="Arial" w:hAnsi="Arial" w:cs="Arial"/>
+          <w:lang w:val="en-ZA"/>
+        </w:rPr>
+        <w:t xml:space="preserve">evenly </w:t>
+      </w:r>
+      <w:r>
+        <w:rPr>
+          <w:rFonts w:ascii="Arial" w:hAnsi="Arial" w:cs="Arial"/>
+          <w:lang w:val="en-ZA"/>
+        </w:rPr>
+        <w:t xml:space="preserve">across </w:t>
+      </w:r>
+      <w:r>
+        <w:rPr>
+          <w:rFonts w:ascii="Arial" w:hAnsi="Arial" w:cs="Arial"/>
+          <w:lang w:val="en-ZA"/>
+        </w:rPr>
+        <w:t xml:space="preserve">scenic </w:t>
+      </w:r>
+      <w:r>
+        <w:rPr>
+          <w:rFonts w:ascii="Arial" w:hAnsi="Arial" w:cs="Arial"/>
+          <w:lang w:val="en-ZA"/>
+        </w:rPr>
+        <w:t xml:space="preserve">categories, making it an ideal dataset for convolutional neural network (CNN) </w:t>
+      </w:r>
+      <w:r>
+        <w:rPr>
+          <w:rFonts w:ascii="Arial" w:hAnsi="Arial" w:cs="Arial"/>
+          <w:lang w:val="en-ZA"/>
+        </w:rPr>
+        <w:t>modelling</w:t>
+      </w:r>
+      <w:r>
+        <w:rPr>
+          <w:rFonts w:ascii="Arial" w:hAnsi="Arial" w:cs="Arial"/>
+          <w:lang w:val="en-ZA"/>
+        </w:rPr>
+        <w:t xml:space="preserve">. </w:t>
       </w:r>
       <w:r>
         <w:rPr>
@@ -4090,14 +4680,42 @@
           <w:rFonts w:ascii="Arial" w:hAnsi="Arial" w:cs="Arial"/>
           <w:lang w:val="en-ZA"/>
         </w:rPr>
-        <w:t xml:space="preserve">The dataset aligns directly </w:t>
-      </w:r>
-      <w:r>
-        <w:rPr>
-          <w:rFonts w:ascii="Arial" w:hAnsi="Arial" w:cs="Arial"/>
-          <w:lang w:val="en-ZA"/>
-        </w:rPr>
-        <w:t>with the intention to build</w:t>
+        <w:t xml:space="preserve">The dataset </w:t>
+      </w:r>
+      <w:r>
+        <w:rPr>
+          <w:rFonts w:ascii="Arial" w:hAnsi="Arial" w:cs="Arial"/>
+          <w:lang w:val="en-ZA"/>
+        </w:rPr>
+        <w:t>directly</w:t>
+      </w:r>
+      <w:r>
+        <w:rPr>
+          <w:rFonts w:ascii="Arial" w:hAnsi="Arial" w:cs="Arial"/>
+          <w:lang w:val="en-ZA"/>
+        </w:rPr>
+        <w:t xml:space="preserve"> </w:t>
+      </w:r>
+      <w:r>
+        <w:rPr>
+          <w:rFonts w:ascii="Arial" w:hAnsi="Arial" w:cs="Arial"/>
+          <w:lang w:val="en-ZA"/>
+        </w:rPr>
+        <w:t>fits</w:t>
+      </w:r>
+      <w:r>
+        <w:rPr>
+          <w:rFonts w:ascii="Arial" w:hAnsi="Arial" w:cs="Arial"/>
+          <w:lang w:val="en-ZA"/>
+        </w:rPr>
+        <w:t xml:space="preserve"> </w:t>
+      </w:r>
+      <w:r>
+        <w:rPr>
+          <w:rFonts w:ascii="Arial" w:hAnsi="Arial" w:cs="Arial"/>
+          <w:lang w:val="en-ZA"/>
+        </w:rPr>
+        <w:t>the intention to build</w:t>
       </w:r>
       <w:r>
         <w:rPr>
@@ -4118,7 +4736,49 @@
           <w:rFonts w:ascii="Arial" w:hAnsi="Arial" w:cs="Arial"/>
           <w:lang w:val="en-ZA"/>
         </w:rPr>
-        <w:t>. Each image contains spatial features and colour textures that CNNs are specifically designed to learn</w:t>
+        <w:t xml:space="preserve">. Each image </w:t>
+      </w:r>
+      <w:r>
+        <w:rPr>
+          <w:rFonts w:ascii="Arial" w:hAnsi="Arial" w:cs="Arial"/>
+          <w:lang w:val="en-ZA"/>
+        </w:rPr>
+        <w:t>has</w:t>
+      </w:r>
+      <w:r>
+        <w:rPr>
+          <w:rFonts w:ascii="Arial" w:hAnsi="Arial" w:cs="Arial"/>
+          <w:lang w:val="en-ZA"/>
+        </w:rPr>
+        <w:t xml:space="preserve"> spatial features and colour textures that </w:t>
+      </w:r>
+      <w:r>
+        <w:rPr>
+          <w:rFonts w:ascii="Arial" w:hAnsi="Arial" w:cs="Arial"/>
+          <w:lang w:val="en-ZA"/>
+        </w:rPr>
+        <w:t xml:space="preserve">are specifically designed for </w:t>
+      </w:r>
+      <w:r>
+        <w:rPr>
+          <w:rFonts w:ascii="Arial" w:hAnsi="Arial" w:cs="Arial"/>
+          <w:lang w:val="en-ZA"/>
+        </w:rPr>
+        <w:t>CNNs</w:t>
+      </w:r>
+      <w:r>
+        <w:rPr>
+          <w:rFonts w:ascii="Arial" w:hAnsi="Arial" w:cs="Arial"/>
+          <w:lang w:val="en-ZA"/>
+        </w:rPr>
+        <w:t xml:space="preserve"> </w:t>
+      </w:r>
+      <w:r>
+        <w:rPr>
+          <w:rFonts w:ascii="Arial" w:hAnsi="Arial" w:cs="Arial"/>
+          <w:lang w:val="en-ZA"/>
+        </w:rPr>
+        <w:t>to learn</w:t>
       </w:r>
       <w:sdt>
         <w:sdtPr>
@@ -4182,7 +4842,28 @@
           <w:rFonts w:ascii="Arial" w:hAnsi="Arial" w:cs="Arial"/>
           <w:lang w:val="en-ZA"/>
         </w:rPr>
-        <w:t>. The dataset's structure fully supports the application of Spark for data handling and TensorFlow/</w:t>
+        <w:t xml:space="preserve">. </w:t>
+      </w:r>
+      <w:r>
+        <w:rPr>
+          <w:rFonts w:ascii="Arial" w:hAnsi="Arial" w:cs="Arial"/>
+          <w:lang w:val="en-ZA"/>
+        </w:rPr>
+        <w:t>The structure of the dataset</w:t>
+      </w:r>
+      <w:r>
+        <w:rPr>
+          <w:rFonts w:ascii="Arial" w:hAnsi="Arial" w:cs="Arial"/>
+          <w:lang w:val="en-ZA"/>
+        </w:rPr>
+        <w:t xml:space="preserve"> supports</w:t>
+      </w:r>
+      <w:r>
+        <w:rPr>
+          <w:rFonts w:ascii="Arial" w:hAnsi="Arial" w:cs="Arial"/>
+          <w:lang w:val="en-ZA"/>
+        </w:rPr>
+        <w:t xml:space="preserve"> the application of Spark for data handling and TensorFlow/</w:t>
       </w:r>
       <w:proofErr w:type="spellStart"/>
       <w:r>
@@ -4209,6 +4890,7 @@
           <w:id w:val="2049720345"/>
           <w:citation/>
         </w:sdtPr>
+        <w:sdtEndPr/>
         <w:sdtContent>
           <w:r>
             <w:rPr>
@@ -4323,7 +5005,21 @@
           <w:rFonts w:ascii="Arial" w:hAnsi="Arial" w:cs="Arial"/>
           <w:lang w:val="en-ZA"/>
         </w:rPr>
-        <w:t>, enabling efficient Spark ingestion and supervised training. For traceability and reproducibility, the intel_manifest.csv created records the file path, byte size, and label for each image. During cleaning</w:t>
+        <w:t xml:space="preserve">, </w:t>
+      </w:r>
+      <w:r>
+        <w:rPr>
+          <w:rFonts w:ascii="Arial" w:hAnsi="Arial" w:cs="Arial"/>
+          <w:lang w:val="en-ZA"/>
+        </w:rPr>
+        <w:t>allowing for</w:t>
+      </w:r>
+      <w:r>
+        <w:rPr>
+          <w:rFonts w:ascii="Arial" w:hAnsi="Arial" w:cs="Arial"/>
+          <w:lang w:val="en-ZA"/>
+        </w:rPr>
+        <w:t xml:space="preserve"> efficient Spark ingestion and supervised training. For traceability and reproducibility, the intel_manifest.csv created records the file path, byte size, and label for each image. During cleaning</w:t>
       </w:r>
       <w:r>
         <w:rPr>
@@ -4337,7 +5033,14 @@
           <w:rFonts w:ascii="Arial" w:hAnsi="Arial" w:cs="Arial"/>
           <w:lang w:val="en-ZA"/>
         </w:rPr>
-        <w:t xml:space="preserve"> no missing or corrupted files were found.</w:t>
+        <w:t xml:space="preserve"> there were</w:t>
+      </w:r>
+      <w:r>
+        <w:rPr>
+          <w:rFonts w:ascii="Arial" w:hAnsi="Arial" w:cs="Arial"/>
+          <w:lang w:val="en-ZA"/>
+        </w:rPr>
+        <w:t xml:space="preserve"> no missing or corrupted files found.</w:t>
       </w:r>
       <w:r>
         <w:rPr>
@@ -4393,7 +5096,21 @@
           <w:rFonts w:ascii="Arial" w:hAnsi="Arial" w:cs="Arial"/>
           <w:lang w:val="en-ZA"/>
         </w:rPr>
-        <w:t xml:space="preserve"> bias modelling as each class contains 2,000 to 2,500 images. A </w:t>
+        <w:t xml:space="preserve"> bias modelling as each class contains 2,000 to 2,500 images. A</w:t>
+      </w:r>
+      <w:r>
+        <w:rPr>
+          <w:rFonts w:ascii="Arial" w:hAnsi="Arial" w:cs="Arial"/>
+          <w:lang w:val="en-ZA"/>
+        </w:rPr>
+        <w:t>fter a</w:t>
+      </w:r>
+      <w:r>
+        <w:rPr>
+          <w:rFonts w:ascii="Arial" w:hAnsi="Arial" w:cs="Arial"/>
+          <w:lang w:val="en-ZA"/>
+        </w:rPr>
+        <w:t xml:space="preserve"> </w:t>
       </w:r>
       <w:r>
         <w:rPr>
@@ -4421,7 +5138,35 @@
           <w:rFonts w:ascii="Arial" w:hAnsi="Arial" w:cs="Arial"/>
           <w:lang w:val="en-ZA"/>
         </w:rPr>
-        <w:t xml:space="preserve"> split resulted in 11,286 training and 2,748 validation images, providing </w:t>
+        <w:t xml:space="preserve"> split </w:t>
+      </w:r>
+      <w:r>
+        <w:rPr>
+          <w:rFonts w:ascii="Arial" w:hAnsi="Arial" w:cs="Arial"/>
+          <w:lang w:val="en-ZA"/>
+        </w:rPr>
+        <w:t>there were</w:t>
+      </w:r>
+      <w:r>
+        <w:rPr>
+          <w:rFonts w:ascii="Arial" w:hAnsi="Arial" w:cs="Arial"/>
+          <w:lang w:val="en-ZA"/>
+        </w:rPr>
+        <w:t xml:space="preserve"> 11,286 training</w:t>
+      </w:r>
+      <w:r>
+        <w:rPr>
+          <w:rFonts w:ascii="Arial" w:hAnsi="Arial" w:cs="Arial"/>
+          <w:lang w:val="en-ZA"/>
+        </w:rPr>
+        <w:t xml:space="preserve"> images</w:t>
+      </w:r>
+      <w:r>
+        <w:rPr>
+          <w:rFonts w:ascii="Arial" w:hAnsi="Arial" w:cs="Arial"/>
+          <w:lang w:val="en-ZA"/>
+        </w:rPr>
+        <w:t xml:space="preserve"> and 2,748 validation images, providing </w:t>
       </w:r>
       <w:proofErr w:type="gramStart"/>
       <w:r>
@@ -4429,7 +5174,21 @@
           <w:rFonts w:ascii="Arial" w:hAnsi="Arial" w:cs="Arial"/>
           <w:lang w:val="en-ZA"/>
         </w:rPr>
-        <w:t>a sufficient amount of</w:t>
+        <w:t xml:space="preserve">a sufficient </w:t>
+      </w:r>
+      <w:r>
+        <w:rPr>
+          <w:rFonts w:ascii="Arial" w:hAnsi="Arial" w:cs="Arial"/>
+          <w:lang w:val="en-ZA"/>
+        </w:rPr>
+        <w:t>quantity</w:t>
+      </w:r>
+      <w:r>
+        <w:rPr>
+          <w:rFonts w:ascii="Arial" w:hAnsi="Arial" w:cs="Arial"/>
+          <w:lang w:val="en-ZA"/>
+        </w:rPr>
+        <w:t xml:space="preserve"> of</w:t>
       </w:r>
       <w:proofErr w:type="gramEnd"/>
       <w:r>
@@ -4480,7 +5239,28 @@
           <w:rFonts w:ascii="Arial" w:hAnsi="Arial" w:cs="Arial"/>
           <w:lang w:val="en-ZA"/>
         </w:rPr>
-        <w:t>The image sizes are manageable for efficient experimentation even on CPUs</w:t>
+        <w:t>The image sizes are manageable</w:t>
+      </w:r>
+      <w:r>
+        <w:rPr>
+          <w:rFonts w:ascii="Arial" w:hAnsi="Arial" w:cs="Arial"/>
+          <w:lang w:val="en-ZA"/>
+        </w:rPr>
+        <w:t xml:space="preserve"> offering </w:t>
+      </w:r>
+      <w:r>
+        <w:rPr>
+          <w:rFonts w:ascii="Arial" w:hAnsi="Arial" w:cs="Arial"/>
+          <w:lang w:val="en-ZA"/>
+        </w:rPr>
+        <w:t xml:space="preserve">efficient experimentation even on </w:t>
+      </w:r>
+      <w:r>
+        <w:rPr>
+          <w:rFonts w:ascii="Arial" w:hAnsi="Arial" w:cs="Arial"/>
+          <w:lang w:val="en-ZA"/>
+        </w:rPr>
+        <w:t>central processing units</w:t>
       </w:r>
       <w:r>
         <w:rPr>
@@ -4494,7 +5274,21 @@
           <w:rFonts w:ascii="Arial" w:hAnsi="Arial" w:cs="Arial"/>
           <w:lang w:val="en-ZA"/>
         </w:rPr>
-        <w:t xml:space="preserve"> whilst offering visual complexity for multi-layer convolutional learning</w:t>
+        <w:t xml:space="preserve"> whilst </w:t>
+      </w:r>
+      <w:r>
+        <w:rPr>
+          <w:rFonts w:ascii="Arial" w:hAnsi="Arial" w:cs="Arial"/>
+          <w:lang w:val="en-ZA"/>
+        </w:rPr>
+        <w:t>keeping required</w:t>
+      </w:r>
+      <w:r>
+        <w:rPr>
+          <w:rFonts w:ascii="Arial" w:hAnsi="Arial" w:cs="Arial"/>
+          <w:lang w:val="en-ZA"/>
+        </w:rPr>
+        <w:t xml:space="preserve"> visual complexity for multi-layer convolutional learning</w:t>
       </w:r>
       <w:sdt>
         <w:sdtPr>
@@ -4505,6 +5299,7 @@
           <w:id w:val="1184548217"/>
           <w:citation/>
         </w:sdtPr>
+        <w:sdtEndPr/>
         <w:sdtContent>
           <w:r>
             <w:rPr>
@@ -4576,7 +5371,84 @@
           <w:lang w:val="en-ZA"/>
         </w:rPr>
         <w:lastRenderedPageBreak/>
-        <w:t>To conclude, the Intel Image Classification dataset is ideal for this deep-learning exercise. It offers large, balanced, well-labelled, and clean data that provides a robust foundation for training and evaluation of a CNN capable of accurately differentiating scene types whilst satisfying the project requirements of Spark and TensorFlow.</w:t>
+        <w:t xml:space="preserve">To conclude, </w:t>
+      </w:r>
+      <w:r>
+        <w:rPr>
+          <w:rFonts w:ascii="Arial" w:hAnsi="Arial" w:cs="Arial"/>
+          <w:lang w:val="en-ZA"/>
+        </w:rPr>
+        <w:t>for this deep learning project, the</w:t>
+      </w:r>
+      <w:r>
+        <w:rPr>
+          <w:rFonts w:ascii="Arial" w:hAnsi="Arial" w:cs="Arial"/>
+          <w:lang w:val="en-ZA"/>
+        </w:rPr>
+        <w:t xml:space="preserve"> Intel Image Classification dataset is </w:t>
+      </w:r>
+      <w:r>
+        <w:rPr>
+          <w:rFonts w:ascii="Arial" w:hAnsi="Arial" w:cs="Arial"/>
+          <w:lang w:val="en-ZA"/>
+        </w:rPr>
+        <w:t>suitabl</w:t>
+      </w:r>
+      <w:r>
+        <w:rPr>
+          <w:rFonts w:ascii="Arial" w:hAnsi="Arial" w:cs="Arial"/>
+          <w:lang w:val="en-ZA"/>
+        </w:rPr>
+        <w:t>e given. I</w:t>
+      </w:r>
+      <w:r>
+        <w:rPr>
+          <w:rFonts w:ascii="Arial" w:hAnsi="Arial" w:cs="Arial"/>
+          <w:lang w:val="en-ZA"/>
+        </w:rPr>
+        <w:t xml:space="preserve">t offers large, balanced, well-labelled, and clean data that </w:t>
+      </w:r>
+      <w:r>
+        <w:rPr>
+          <w:rFonts w:ascii="Arial" w:hAnsi="Arial" w:cs="Arial"/>
+          <w:lang w:val="en-ZA"/>
+        </w:rPr>
+        <w:t>forms</w:t>
+      </w:r>
+      <w:r>
+        <w:rPr>
+          <w:rFonts w:ascii="Arial" w:hAnsi="Arial" w:cs="Arial"/>
+          <w:lang w:val="en-ZA"/>
+        </w:rPr>
+        <w:t xml:space="preserve"> a robust foundation for training and evaluation of a CNN capable of </w:t>
+      </w:r>
+      <w:r>
+        <w:rPr>
+          <w:rFonts w:ascii="Arial" w:hAnsi="Arial" w:cs="Arial"/>
+          <w:lang w:val="en-ZA"/>
+        </w:rPr>
+        <w:t>effectively</w:t>
+      </w:r>
+      <w:r>
+        <w:rPr>
+          <w:rFonts w:ascii="Arial" w:hAnsi="Arial" w:cs="Arial"/>
+          <w:lang w:val="en-ZA"/>
+        </w:rPr>
+        <w:t xml:space="preserve"> differentiating scene types whilst </w:t>
+      </w:r>
+      <w:r>
+        <w:rPr>
+          <w:rFonts w:ascii="Arial" w:hAnsi="Arial" w:cs="Arial"/>
+          <w:lang w:val="en-ZA"/>
+        </w:rPr>
+        <w:t>meeting</w:t>
+      </w:r>
+      <w:r>
+        <w:rPr>
+          <w:rFonts w:ascii="Arial" w:hAnsi="Arial" w:cs="Arial"/>
+          <w:lang w:val="en-ZA"/>
+        </w:rPr>
+        <w:t xml:space="preserve"> the project requirements of Spark and TensorFlow.</w:t>
       </w:r>
     </w:p>
     <w:p>
@@ -4622,7 +5494,7 @@
         </w:rPr>
       </w:pPr>
       <w:bookmarkStart w:id="4" w:name="_Exploratory_Data_Analysis"/>
-      <w:bookmarkStart w:id="5" w:name="_Toc213248499"/>
+      <w:bookmarkStart w:id="5" w:name="_Toc214212407"/>
       <w:bookmarkEnd w:id="4"/>
       <w:r>
         <w:rPr>
@@ -4787,7 +5659,49 @@
         <w:rPr>
           <w:rFonts w:ascii="Arial" w:hAnsi="Arial" w:cs="Arial"/>
         </w:rPr>
-        <w:t>The distribution is relatively uniform</w:t>
+        <w:t>E</w:t>
+      </w:r>
+      <w:r>
+        <w:rPr>
+          <w:rFonts w:ascii="Arial" w:hAnsi="Arial" w:cs="Arial"/>
+        </w:rPr>
+        <w:t xml:space="preserve">ach category </w:t>
+      </w:r>
+      <w:r>
+        <w:rPr>
+          <w:rFonts w:ascii="Arial" w:hAnsi="Arial" w:cs="Arial"/>
+        </w:rPr>
+        <w:t xml:space="preserve">contains </w:t>
+      </w:r>
+      <w:r>
+        <w:rPr>
+          <w:rFonts w:ascii="Arial" w:hAnsi="Arial" w:cs="Arial"/>
+        </w:rPr>
+        <w:t>roughly 2,200 to 2,500 images</w:t>
+      </w:r>
+      <w:r>
+        <w:rPr>
+          <w:rFonts w:ascii="Arial" w:hAnsi="Arial" w:cs="Arial"/>
+        </w:rPr>
+        <w:t xml:space="preserve"> showing a relatively even distribution</w:t>
+      </w:r>
+      <w:r>
+        <w:rPr>
+          <w:rFonts w:ascii="Arial" w:hAnsi="Arial" w:cs="Arial"/>
+        </w:rPr>
+        <w:t xml:space="preserve">. </w:t>
+      </w:r>
+      <w:r>
+        <w:rPr>
+          <w:rFonts w:ascii="Arial" w:hAnsi="Arial" w:cs="Arial"/>
+        </w:rPr>
+        <w:t>Ergo</w:t>
+      </w:r>
+      <w:r>
+        <w:rPr>
+          <w:rFonts w:ascii="Arial" w:hAnsi="Arial" w:cs="Arial"/>
+        </w:rPr>
+        <w:t xml:space="preserve"> we can say the dataset is well balanced</w:t>
       </w:r>
       <w:r>
         <w:rPr>
@@ -4799,21 +5713,7 @@
         <w:rPr>
           <w:rFonts w:ascii="Arial" w:hAnsi="Arial" w:cs="Arial"/>
         </w:rPr>
-        <w:t xml:space="preserve"> with each category containing roughly 2,200 to 2,500 images. </w:t>
-      </w:r>
-      <w:proofErr w:type="gramStart"/>
-      <w:r>
-        <w:rPr>
-          <w:rFonts w:ascii="Arial" w:hAnsi="Arial" w:cs="Arial"/>
-        </w:rPr>
-        <w:t>So</w:t>
-      </w:r>
-      <w:proofErr w:type="gramEnd"/>
-      <w:r>
-        <w:rPr>
-          <w:rFonts w:ascii="Arial" w:hAnsi="Arial" w:cs="Arial"/>
-        </w:rPr>
-        <w:t xml:space="preserve"> we can say the dataset is well balanced</w:t>
+        <w:t xml:space="preserve"> given the even representation</w:t>
       </w:r>
       <w:r>
         <w:rPr>
@@ -4825,19 +5725,31 @@
         <w:rPr>
           <w:rFonts w:ascii="Arial" w:hAnsi="Arial" w:cs="Arial"/>
         </w:rPr>
-        <w:t xml:space="preserve"> given the even representation</w:t>
-      </w:r>
-      <w:r>
-        <w:rPr>
-          <w:rFonts w:ascii="Arial" w:hAnsi="Arial" w:cs="Arial"/>
-        </w:rPr>
-        <w:t>,</w:t>
-      </w:r>
-      <w:r>
-        <w:rPr>
-          <w:rFonts w:ascii="Arial" w:hAnsi="Arial" w:cs="Arial"/>
-        </w:rPr>
-        <w:t xml:space="preserve"> which minimises the risk of model bias toward any single class during training. </w:t>
+        <w:t xml:space="preserve"> which minimises </w:t>
+      </w:r>
+      <w:r>
+        <w:rPr>
+          <w:rFonts w:ascii="Arial" w:hAnsi="Arial" w:cs="Arial"/>
+        </w:rPr>
+        <w:t>potential model</w:t>
+      </w:r>
+      <w:r>
+        <w:rPr>
+          <w:rFonts w:ascii="Arial" w:hAnsi="Arial" w:cs="Arial"/>
+        </w:rPr>
+        <w:t xml:space="preserve"> bias toward</w:t>
+      </w:r>
+      <w:r>
+        <w:rPr>
+          <w:rFonts w:ascii="Arial" w:hAnsi="Arial" w:cs="Arial"/>
+        </w:rPr>
+        <w:t xml:space="preserve">s a </w:t>
+      </w:r>
+      <w:r>
+        <w:rPr>
+          <w:rFonts w:ascii="Arial" w:hAnsi="Arial" w:cs="Arial"/>
+        </w:rPr>
+        <w:t xml:space="preserve">class during training. </w:t>
       </w:r>
       <w:r>
         <w:rPr>
@@ -4849,7 +5761,19 @@
         <w:rPr>
           <w:rFonts w:ascii="Arial" w:hAnsi="Arial" w:cs="Arial"/>
         </w:rPr>
-        <w:t>accuracy metrics that reflect genuine classification ability instead of class frequency dominance, a balanced dataset like this one is essential</w:t>
+        <w:t xml:space="preserve">accuracy metrics that reflect </w:t>
+      </w:r>
+      <w:r>
+        <w:rPr>
+          <w:rFonts w:ascii="Arial" w:hAnsi="Arial" w:cs="Arial"/>
+        </w:rPr>
+        <w:t>real</w:t>
+      </w:r>
+      <w:r>
+        <w:rPr>
+          <w:rFonts w:ascii="Arial" w:hAnsi="Arial" w:cs="Arial"/>
+        </w:rPr>
+        <w:t xml:space="preserve"> classification ability instead of class frequency dominance, a balanced dataset like this one is essential</w:t>
       </w:r>
       <w:sdt>
         <w:sdtPr>
@@ -4859,6 +5783,7 @@
           <w:id w:val="-705569898"/>
           <w:citation/>
         </w:sdtPr>
+        <w:sdtEndPr/>
         <w:sdtContent>
           <w:r>
             <w:rPr>
@@ -5125,7 +6050,19 @@
         <w:rPr>
           <w:rFonts w:ascii="Arial" w:hAnsi="Arial" w:cs="Arial"/>
         </w:rPr>
-        <w:t>There are clear visual distinctions between natural and urban environments</w:t>
+        <w:t>Visual</w:t>
+      </w:r>
+      <w:r>
+        <w:rPr>
+          <w:rFonts w:ascii="Arial" w:hAnsi="Arial" w:cs="Arial"/>
+        </w:rPr>
+        <w:t xml:space="preserve"> distinctions between natural and urban environments</w:t>
+      </w:r>
+      <w:r>
+        <w:rPr>
+          <w:rFonts w:ascii="Arial" w:hAnsi="Arial" w:cs="Arial"/>
+        </w:rPr>
+        <w:t xml:space="preserve"> are clear</w:t>
       </w:r>
       <w:r>
         <w:rPr>
@@ -5149,13 +6086,37 @@
         <w:rPr>
           <w:rFonts w:ascii="Arial" w:hAnsi="Arial" w:cs="Arial"/>
         </w:rPr>
-        <w:t xml:space="preserve">tures in buildings and street scenes. This display confirms the </w:t>
-      </w:r>
-      <w:r>
-        <w:rPr>
-          <w:rFonts w:ascii="Arial" w:hAnsi="Arial" w:cs="Arial"/>
-        </w:rPr>
-        <w:t xml:space="preserve">images are correctly labelled and provide sufficient quality for feature extraction. </w:t>
+        <w:t>tures in buildings and street scenes</w:t>
+      </w:r>
+      <w:r>
+        <w:rPr>
+          <w:rFonts w:ascii="Arial" w:hAnsi="Arial" w:cs="Arial"/>
+        </w:rPr>
+        <w:t>. The</w:t>
+      </w:r>
+      <w:r>
+        <w:rPr>
+          <w:rFonts w:ascii="Arial" w:hAnsi="Arial" w:cs="Arial"/>
+        </w:rPr>
+        <w:t xml:space="preserve"> </w:t>
+      </w:r>
+      <w:r>
+        <w:rPr>
+          <w:rFonts w:ascii="Arial" w:hAnsi="Arial" w:cs="Arial"/>
+        </w:rPr>
+        <w:t>images are correctly labelled and provide sufficient quality for feature extraction</w:t>
+      </w:r>
+      <w:r>
+        <w:rPr>
+          <w:rFonts w:ascii="Arial" w:hAnsi="Arial" w:cs="Arial"/>
+        </w:rPr>
+        <w:t xml:space="preserve"> as confirmed by the display</w:t>
+      </w:r>
+      <w:r>
+        <w:rPr>
+          <w:rFonts w:ascii="Arial" w:hAnsi="Arial" w:cs="Arial"/>
+        </w:rPr>
+        <w:t xml:space="preserve">. </w:t>
       </w:r>
       <w:r>
         <w:rPr>
@@ -5207,6 +6168,7 @@
           <w:id w:val="-2144107090"/>
           <w:citation/>
         </w:sdtPr>
+        <w:sdtEndPr/>
         <w:sdtContent>
           <w:r>
             <w:rPr>
@@ -5445,6 +6407,7 @@
           <w:id w:val="-426118198"/>
           <w:citation/>
         </w:sdtPr>
+        <w:sdtEndPr/>
         <w:sdtContent>
           <w:r>
             <w:rPr>
@@ -5536,7 +6499,7 @@
         </w:rPr>
       </w:pPr>
       <w:bookmarkStart w:id="6" w:name="_Feature_Engineering"/>
-      <w:bookmarkStart w:id="7" w:name="_Toc213248500"/>
+      <w:bookmarkStart w:id="7" w:name="_Toc214212408"/>
       <w:bookmarkEnd w:id="6"/>
       <w:r>
         <w:rPr>
@@ -5604,24 +6567,6 @@
         </w:rPr>
         <w:tab/>
       </w:r>
-      <w:r>
-        <w:rPr>
-          <w:rFonts w:ascii="Arial" w:hAnsi="Arial" w:cs="Arial"/>
-        </w:rPr>
-        <w:t xml:space="preserve">The Intel Image Classification dataset </w:t>
-      </w:r>
-      <w:r>
-        <w:rPr>
-          <w:rFonts w:ascii="Arial" w:hAnsi="Arial" w:cs="Arial"/>
-        </w:rPr>
-        <w:t xml:space="preserve">was structured using </w:t>
-      </w:r>
-      <w:r>
-        <w:rPr>
-          <w:rFonts w:ascii="Arial" w:hAnsi="Arial" w:cs="Arial"/>
-        </w:rPr>
-        <w:t xml:space="preserve">manifest files containing verified image paths, sizes, and labels generated by </w:t>
-      </w:r>
       <w:proofErr w:type="spellStart"/>
       <w:r>
         <w:rPr>
@@ -5634,7 +6579,25 @@
         <w:rPr>
           <w:rFonts w:ascii="Arial" w:hAnsi="Arial" w:cs="Arial"/>
         </w:rPr>
-        <w:t xml:space="preserve">. </w:t>
+        <w:t xml:space="preserve"> was used to </w:t>
+      </w:r>
+      <w:r>
+        <w:rPr>
+          <w:rFonts w:ascii="Arial" w:hAnsi="Arial" w:cs="Arial"/>
+        </w:rPr>
+        <w:t>generate manifest files from the</w:t>
+      </w:r>
+      <w:r>
+        <w:rPr>
+          <w:rFonts w:ascii="Arial" w:hAnsi="Arial" w:cs="Arial"/>
+        </w:rPr>
+        <w:t xml:space="preserve"> Intel Image Classification dataset </w:t>
+      </w:r>
+      <w:r>
+        <w:rPr>
+          <w:rFonts w:ascii="Arial" w:hAnsi="Arial" w:cs="Arial"/>
+        </w:rPr>
+        <w:t xml:space="preserve">containing verified image paths, sizes, and labels. </w:t>
       </w:r>
       <w:r>
         <w:rPr>
@@ -5696,6 +6659,7 @@
           <w:id w:val="1994060379"/>
           <w:citation/>
         </w:sdtPr>
+        <w:sdtEndPr/>
         <w:sdtContent>
           <w:r>
             <w:rPr>
@@ -5762,7 +6726,43 @@
         <w:rPr>
           <w:rFonts w:ascii="Arial" w:hAnsi="Arial" w:cs="Arial"/>
         </w:rPr>
-        <w:t xml:space="preserve"> GPU utilisation was consistent, reproducible, and efficient</w:t>
+        <w:t xml:space="preserve"> </w:t>
+      </w:r>
+      <w:r>
+        <w:rPr>
+          <w:rFonts w:ascii="Arial" w:hAnsi="Arial" w:cs="Arial"/>
+        </w:rPr>
+        <w:t>graphics processing unit</w:t>
+      </w:r>
+      <w:r>
+        <w:rPr>
+          <w:rFonts w:ascii="Arial" w:hAnsi="Arial" w:cs="Arial"/>
+        </w:rPr>
+        <w:t xml:space="preserve"> utilisation was </w:t>
+      </w:r>
+      <w:r>
+        <w:rPr>
+          <w:rFonts w:ascii="Arial" w:hAnsi="Arial" w:cs="Arial"/>
+        </w:rPr>
+        <w:t xml:space="preserve">efficient, </w:t>
+      </w:r>
+      <w:r>
+        <w:rPr>
+          <w:rFonts w:ascii="Arial" w:hAnsi="Arial" w:cs="Arial"/>
+        </w:rPr>
+        <w:t xml:space="preserve">consistent, </w:t>
+      </w:r>
+      <w:r>
+        <w:rPr>
+          <w:rFonts w:ascii="Arial" w:hAnsi="Arial" w:cs="Arial"/>
+        </w:rPr>
+        <w:t xml:space="preserve">and </w:t>
+      </w:r>
+      <w:r>
+        <w:rPr>
+          <w:rFonts w:ascii="Arial" w:hAnsi="Arial" w:cs="Arial"/>
+        </w:rPr>
+        <w:t>reproducible</w:t>
       </w:r>
       <w:sdt>
         <w:sdtPr>
@@ -5772,6 +6772,7 @@
           <w:id w:val="-2008894180"/>
           <w:citation/>
         </w:sdtPr>
+        <w:sdtEndPr/>
         <w:sdtContent>
           <w:r>
             <w:rPr>
@@ -5853,7 +6854,12 @@
           <w:rFonts w:ascii="Arial" w:hAnsi="Arial" w:cs="Arial"/>
         </w:rPr>
         <w:tab/>
-        <w:t>A</w:t>
+      </w:r>
+      <w:r>
+        <w:rPr>
+          <w:rFonts w:ascii="Arial" w:hAnsi="Arial" w:cs="Arial"/>
+        </w:rPr>
+        <w:t>For the multi-class classification, a</w:t>
       </w:r>
       <w:r>
         <w:rPr>
@@ -5865,7 +6871,7 @@
         <w:rPr>
           <w:rFonts w:ascii="Arial" w:hAnsi="Arial" w:cs="Arial"/>
         </w:rPr>
-        <w:t xml:space="preserve">Convolutional Neural Network (CNN) was designed for multi-class classification. </w:t>
+        <w:t xml:space="preserve">Convolutional Neural Network (CNN) was designed. </w:t>
       </w:r>
       <w:r>
         <w:rPr>
@@ -5891,7 +6897,19 @@
         <w:rPr>
           <w:rFonts w:ascii="Arial" w:hAnsi="Arial" w:cs="Arial"/>
         </w:rPr>
-        <w:t xml:space="preserve"> activations to extract spatial features</w:t>
+        <w:t xml:space="preserve"> activations </w:t>
+      </w:r>
+      <w:r>
+        <w:rPr>
+          <w:rFonts w:ascii="Arial" w:hAnsi="Arial" w:cs="Arial"/>
+        </w:rPr>
+        <w:t xml:space="preserve">for extracting </w:t>
+      </w:r>
+      <w:r>
+        <w:rPr>
+          <w:rFonts w:ascii="Arial" w:hAnsi="Arial" w:cs="Arial"/>
+        </w:rPr>
+        <w:t>spatial features</w:t>
       </w:r>
       <w:r>
         <w:rPr>
@@ -5925,6 +6943,7 @@
           <w:id w:val="-116534499"/>
           <w:citation/>
         </w:sdtPr>
+        <w:sdtEndPr/>
         <w:sdtContent>
           <w:r>
             <w:rPr>
@@ -5979,7 +6998,7 @@
         <w:rPr>
           <w:rFonts w:ascii="Arial" w:hAnsi="Arial" w:cs="Arial"/>
         </w:rPr>
-        <w:t xml:space="preserve">Feature maps were flattened and passed through fully connected layers, ending with a </w:t>
+        <w:t xml:space="preserve">Feature maps were flattened and passed through connected layers, ending with a </w:t>
       </w:r>
       <w:proofErr w:type="spellStart"/>
       <w:r>
@@ -6009,6 +7028,7 @@
           <w:id w:val="-291435756"/>
           <w:citation/>
         </w:sdtPr>
+        <w:sdtEndPr/>
         <w:sdtContent>
           <w:r>
             <w:rPr>
@@ -6081,19 +7101,13 @@
         <w:rPr>
           <w:rFonts w:ascii="Arial" w:hAnsi="Arial" w:cs="Arial"/>
         </w:rPr>
-        <w:t>which</w:t>
-      </w:r>
-      <w:r>
-        <w:rPr>
-          <w:rFonts w:ascii="Arial" w:hAnsi="Arial" w:cs="Arial"/>
-        </w:rPr>
-        <w:t xml:space="preserve"> </w:t>
-      </w:r>
-      <w:r>
-        <w:rPr>
-          <w:rFonts w:ascii="Arial" w:hAnsi="Arial" w:cs="Arial"/>
-        </w:rPr>
-        <w:t>allows for the learning of spatial hierarchies in image data</w:t>
+        <w:t>promoting</w:t>
+      </w:r>
+      <w:r>
+        <w:rPr>
+          <w:rFonts w:ascii="Arial" w:hAnsi="Arial" w:cs="Arial"/>
+        </w:rPr>
+        <w:t xml:space="preserve"> the learning of spatial hierarchies in image data</w:t>
       </w:r>
       <w:sdt>
         <w:sdtPr>
@@ -6103,6 +7117,7 @@
           <w:id w:val="1697108572"/>
           <w:citation/>
         </w:sdtPr>
+        <w:sdtEndPr/>
         <w:sdtContent>
           <w:r>
             <w:rPr>
@@ -6208,13 +7223,43 @@
         <w:rPr>
           <w:rFonts w:ascii="Arial" w:hAnsi="Arial" w:cs="Arial"/>
         </w:rPr>
-        <w:t xml:space="preserve"> and accuracy was the primary evaluation metric. </w:t>
-      </w:r>
-      <w:r>
-        <w:rPr>
-          <w:rFonts w:ascii="Arial" w:hAnsi="Arial" w:cs="Arial"/>
-        </w:rPr>
-        <w:t xml:space="preserve">Early stopping was used to prevent overfitting as it halted training when validation loss </w:t>
+        <w:t xml:space="preserve"> and accuracy was the </w:t>
+      </w:r>
+      <w:r>
+        <w:rPr>
+          <w:rFonts w:ascii="Arial" w:hAnsi="Arial" w:cs="Arial"/>
+        </w:rPr>
+        <w:t>main</w:t>
+      </w:r>
+      <w:r>
+        <w:rPr>
+          <w:rFonts w:ascii="Arial" w:hAnsi="Arial" w:cs="Arial"/>
+        </w:rPr>
+        <w:t xml:space="preserve"> evaluation metric. </w:t>
+      </w:r>
+      <w:r>
+        <w:rPr>
+          <w:rFonts w:ascii="Arial" w:hAnsi="Arial" w:cs="Arial"/>
+        </w:rPr>
+        <w:t>To prevent overfitting, e</w:t>
+      </w:r>
+      <w:r>
+        <w:rPr>
+          <w:rFonts w:ascii="Arial" w:hAnsi="Arial" w:cs="Arial"/>
+        </w:rPr>
+        <w:t xml:space="preserve">arly stopping was </w:t>
+      </w:r>
+      <w:r>
+        <w:rPr>
+          <w:rFonts w:ascii="Arial" w:hAnsi="Arial" w:cs="Arial"/>
+        </w:rPr>
+        <w:t>employed</w:t>
+      </w:r>
+      <w:r>
+        <w:rPr>
+          <w:rFonts w:ascii="Arial" w:hAnsi="Arial" w:cs="Arial"/>
+        </w:rPr>
+        <w:t xml:space="preserve"> as it halted training when validation loss </w:t>
       </w:r>
       <w:r>
         <w:rPr>
@@ -6232,7 +7277,25 @@
         <w:rPr>
           <w:rFonts w:ascii="Arial" w:hAnsi="Arial" w:cs="Arial"/>
         </w:rPr>
-        <w:t xml:space="preserve"> and checkpointing saved the best performing weights in the </w:t>
+        <w:t xml:space="preserve"> and </w:t>
+      </w:r>
+      <w:r>
+        <w:rPr>
+          <w:rFonts w:ascii="Arial" w:hAnsi="Arial" w:cs="Arial"/>
+        </w:rPr>
+        <w:t xml:space="preserve">the best performing weights </w:t>
+      </w:r>
+      <w:r>
+        <w:rPr>
+          <w:rFonts w:ascii="Arial" w:hAnsi="Arial" w:cs="Arial"/>
+        </w:rPr>
+        <w:t xml:space="preserve">were saved </w:t>
+      </w:r>
+      <w:r>
+        <w:rPr>
+          <w:rFonts w:ascii="Arial" w:hAnsi="Arial" w:cs="Arial"/>
+        </w:rPr>
+        <w:t xml:space="preserve">in the </w:t>
       </w:r>
       <w:proofErr w:type="spellStart"/>
       <w:r>
@@ -6260,7 +7323,19 @@
         <w:rPr>
           <w:rFonts w:ascii="Arial" w:hAnsi="Arial" w:cs="Arial"/>
         </w:rPr>
-        <w:t xml:space="preserve"> file. The CNN achieved a validation accuracy of 86.5% and was trained for up to 20 epochs. </w:t>
+        <w:t xml:space="preserve"> file</w:t>
+      </w:r>
+      <w:r>
+        <w:rPr>
+          <w:rFonts w:ascii="Arial" w:hAnsi="Arial" w:cs="Arial"/>
+        </w:rPr>
+        <w:t xml:space="preserve"> with checkpointing</w:t>
+      </w:r>
+      <w:r>
+        <w:rPr>
+          <w:rFonts w:ascii="Arial" w:hAnsi="Arial" w:cs="Arial"/>
+        </w:rPr>
+        <w:t xml:space="preserve">. The CNN achieved a validation accuracy of 86.5% and was trained for up to 20 epochs. </w:t>
       </w:r>
       <w:r>
         <w:rPr>
@@ -6299,13 +7374,44 @@
           <w:rFonts w:ascii="Arial" w:hAnsi="Arial" w:cs="Arial"/>
         </w:rPr>
         <w:tab/>
-        <w:t xml:space="preserve">The </w:t>
-      </w:r>
-      <w:r>
-        <w:rPr>
-          <w:rFonts w:ascii="Arial" w:hAnsi="Arial" w:cs="Arial"/>
-        </w:rPr>
-        <w:t>training and validation curves showed steady loss reduction and convergence in accuracy, revealing effective learning and strong generalisation</w:t>
+      </w:r>
+      <w:r>
+        <w:rPr>
+          <w:rFonts w:ascii="Arial" w:hAnsi="Arial" w:cs="Arial"/>
+        </w:rPr>
+        <w:t xml:space="preserve">There </w:t>
+      </w:r>
+      <w:proofErr w:type="gramStart"/>
+      <w:r>
+        <w:rPr>
+          <w:rFonts w:ascii="Arial" w:hAnsi="Arial" w:cs="Arial"/>
+        </w:rPr>
+        <w:t>was</w:t>
+      </w:r>
+      <w:proofErr w:type="gramEnd"/>
+      <w:r>
+        <w:rPr>
+          <w:rFonts w:ascii="Arial" w:hAnsi="Arial" w:cs="Arial"/>
+        </w:rPr>
+        <w:t xml:space="preserve"> constant</w:t>
+      </w:r>
+      <w:r>
+        <w:rPr>
+          <w:rFonts w:ascii="Arial" w:hAnsi="Arial" w:cs="Arial"/>
+        </w:rPr>
+        <w:t xml:space="preserve"> loss reduction and convergence in accuracy</w:t>
+      </w:r>
+      <w:r>
+        <w:rPr>
+          <w:rFonts w:ascii="Arial" w:hAnsi="Arial" w:cs="Arial"/>
+        </w:rPr>
+        <w:t xml:space="preserve"> as shown by the training and validation curves</w:t>
+      </w:r>
+      <w:r>
+        <w:rPr>
+          <w:rFonts w:ascii="Arial" w:hAnsi="Arial" w:cs="Arial"/>
+        </w:rPr>
+        <w:t>, revealing effective learning and strong generalisation</w:t>
       </w:r>
       <w:sdt>
         <w:sdtPr>
@@ -6315,6 +7421,7 @@
           <w:id w:val="1517339770"/>
           <w:citation/>
         </w:sdtPr>
+        <w:sdtEndPr/>
         <w:sdtContent>
           <w:r>
             <w:rPr>
@@ -6369,7 +7476,25 @@
         <w:rPr>
           <w:rFonts w:ascii="Arial" w:hAnsi="Arial" w:cs="Arial"/>
         </w:rPr>
-        <w:t xml:space="preserve">There was little overfitting </w:t>
+        <w:t>Additionally,</w:t>
+      </w:r>
+      <w:r>
+        <w:rPr>
+          <w:rFonts w:ascii="Arial" w:hAnsi="Arial" w:cs="Arial"/>
+        </w:rPr>
+        <w:t xml:space="preserve"> little </w:t>
+      </w:r>
+      <w:r>
+        <w:rPr>
+          <w:rFonts w:ascii="Arial" w:hAnsi="Arial" w:cs="Arial"/>
+        </w:rPr>
+        <w:t>overfitting was</w:t>
+      </w:r>
+      <w:r>
+        <w:rPr>
+          <w:rFonts w:ascii="Arial" w:hAnsi="Arial" w:cs="Arial"/>
+        </w:rPr>
+        <w:t xml:space="preserve"> </w:t>
       </w:r>
       <w:r>
         <w:rPr>
@@ -6409,6 +7534,7 @@
           <w:id w:val="2092197781"/>
           <w:citation/>
         </w:sdtPr>
+        <w:sdtEndPr/>
         <w:sdtContent>
           <w:r>
             <w:rPr>
@@ -6463,7 +7589,25 @@
         <w:rPr>
           <w:rFonts w:ascii="Arial" w:hAnsi="Arial" w:cs="Arial"/>
         </w:rPr>
-        <w:t xml:space="preserve">Stable optimisation was confirmed by the consistent validation performance across epochs seen. </w:t>
+        <w:t>Finally, s</w:t>
+      </w:r>
+      <w:r>
+        <w:rPr>
+          <w:rFonts w:ascii="Arial" w:hAnsi="Arial" w:cs="Arial"/>
+        </w:rPr>
+        <w:t xml:space="preserve">table optimisation was </w:t>
+      </w:r>
+      <w:r>
+        <w:rPr>
+          <w:rFonts w:ascii="Arial" w:hAnsi="Arial" w:cs="Arial"/>
+        </w:rPr>
+        <w:t>affirmed</w:t>
+      </w:r>
+      <w:r>
+        <w:rPr>
+          <w:rFonts w:ascii="Arial" w:hAnsi="Arial" w:cs="Arial"/>
+        </w:rPr>
+        <w:t xml:space="preserve"> by the consistent validation performance across epochs seen. </w:t>
       </w:r>
     </w:p>
     <w:p>
@@ -6480,6 +7624,7 @@
           <w:rFonts w:ascii="Arial" w:hAnsi="Arial" w:cs="Arial"/>
           <w:u w:val="single"/>
         </w:rPr>
+        <w:lastRenderedPageBreak/>
         <w:t>Evaluation and Retention</w:t>
       </w:r>
     </w:p>
@@ -6495,14 +7640,31 @@
         <w:rPr>
           <w:rFonts w:ascii="Arial" w:hAnsi="Arial" w:cs="Arial"/>
         </w:rPr>
-        <w:lastRenderedPageBreak/>
         <w:tab/>
       </w:r>
       <w:r>
         <w:rPr>
           <w:rFonts w:ascii="Arial" w:hAnsi="Arial" w:cs="Arial"/>
         </w:rPr>
-        <w:t xml:space="preserve">The evaluation metrics revealed balanced predictive capability across all six classes. </w:t>
+        <w:t>Predictive</w:t>
+      </w:r>
+      <w:r>
+        <w:rPr>
+          <w:rFonts w:ascii="Arial" w:hAnsi="Arial" w:cs="Arial"/>
+        </w:rPr>
+        <w:t xml:space="preserve"> capability across all six classes</w:t>
+      </w:r>
+      <w:r>
+        <w:rPr>
+          <w:rFonts w:ascii="Arial" w:hAnsi="Arial" w:cs="Arial"/>
+        </w:rPr>
+        <w:t xml:space="preserve"> was revealed from the evaluation metrics</w:t>
+      </w:r>
+      <w:r>
+        <w:rPr>
+          <w:rFonts w:ascii="Arial" w:hAnsi="Arial" w:cs="Arial"/>
+        </w:rPr>
+        <w:t xml:space="preserve">. </w:t>
       </w:r>
       <w:r>
         <w:rPr>
@@ -6554,6 +7716,7 @@
           <w:id w:val="1034074849"/>
           <w:citation/>
         </w:sdtPr>
+        <w:sdtEndPr/>
         <w:sdtContent>
           <w:r>
             <w:rPr>
@@ -6608,25 +7771,25 @@
         <w:rPr>
           <w:rFonts w:ascii="Arial" w:hAnsi="Arial" w:cs="Arial"/>
         </w:rPr>
-        <w:t xml:space="preserve">The model showed high accuracy, stable convergence, and no underfitting and so retraining wasn’t necessary. Only marginal gains would be yielded from </w:t>
-      </w:r>
-      <w:r>
-        <w:rPr>
-          <w:rFonts w:ascii="Arial" w:hAnsi="Arial" w:cs="Arial"/>
-        </w:rPr>
-        <w:t xml:space="preserve">further tuning at </w:t>
-      </w:r>
-      <w:r>
-        <w:rPr>
-          <w:rFonts w:ascii="Arial" w:hAnsi="Arial" w:cs="Arial"/>
-        </w:rPr>
-        <w:t xml:space="preserve">a </w:t>
-      </w:r>
-      <w:r>
-        <w:rPr>
-          <w:rFonts w:ascii="Arial" w:hAnsi="Arial" w:cs="Arial"/>
-        </w:rPr>
-        <w:t>significant computational cost</w:t>
+        <w:t xml:space="preserve">The model showed high accuracy, stable convergence, and no underfitting and so retraining wasn’t necessary. </w:t>
+      </w:r>
+      <w:r>
+        <w:rPr>
+          <w:rFonts w:ascii="Arial" w:hAnsi="Arial" w:cs="Arial"/>
+        </w:rPr>
+        <w:t>At a significant computational cost, o</w:t>
+      </w:r>
+      <w:r>
+        <w:rPr>
+          <w:rFonts w:ascii="Arial" w:hAnsi="Arial" w:cs="Arial"/>
+        </w:rPr>
+        <w:t xml:space="preserve">nly marginal gains would be yielded from </w:t>
+      </w:r>
+      <w:r>
+        <w:rPr>
+          <w:rFonts w:ascii="Arial" w:hAnsi="Arial" w:cs="Arial"/>
+        </w:rPr>
+        <w:t>further tuning</w:t>
       </w:r>
       <w:sdt>
         <w:sdtPr>
@@ -6636,6 +7799,7 @@
           <w:id w:val="1468161770"/>
           <w:citation/>
         </w:sdtPr>
+        <w:sdtEndPr/>
         <w:sdtContent>
           <w:r>
             <w:rPr>
@@ -6785,7 +7949,7 @@
           <w:noProof/>
         </w:rPr>
       </w:pPr>
-      <w:bookmarkStart w:id="8" w:name="_Toc213248501"/>
+      <w:bookmarkStart w:id="8" w:name="_Toc214212409"/>
       <w:r>
         <w:rPr>
           <w:rFonts w:ascii="Arial" w:hAnsi="Arial" w:cs="Arial"/>
@@ -6860,7 +8024,25 @@
         <w:rPr>
           <w:rFonts w:ascii="Arial" w:hAnsi="Arial" w:cs="Arial"/>
         </w:rPr>
-        <w:t xml:space="preserve">. Along with learning curves and </w:t>
+        <w:t xml:space="preserve">. </w:t>
+      </w:r>
+      <w:r>
+        <w:rPr>
+          <w:rFonts w:ascii="Arial" w:hAnsi="Arial" w:cs="Arial"/>
+        </w:rPr>
+        <w:t>For diagnostic interpretation</w:t>
+      </w:r>
+      <w:r>
+        <w:rPr>
+          <w:rFonts w:ascii="Arial" w:hAnsi="Arial" w:cs="Arial"/>
+        </w:rPr>
+        <w:t>,</w:t>
+      </w:r>
+      <w:r>
+        <w:rPr>
+          <w:rFonts w:ascii="Arial" w:hAnsi="Arial" w:cs="Arial"/>
+        </w:rPr>
+        <w:t xml:space="preserve"> learning curves and </w:t>
       </w:r>
       <w:r>
         <w:rPr>
@@ -6884,25 +8066,43 @@
         <w:rPr>
           <w:rFonts w:ascii="Arial" w:hAnsi="Arial" w:cs="Arial"/>
         </w:rPr>
-        <w:t xml:space="preserve"> for diagnostic interpretation. The accuracy metric shows the overall proportion of correctly classified images, </w:t>
-      </w:r>
-      <w:r>
-        <w:rPr>
-          <w:rFonts w:ascii="Arial" w:hAnsi="Arial" w:cs="Arial"/>
-        </w:rPr>
-        <w:t xml:space="preserve">whilst precision and recall give class-specific insights </w:t>
-      </w:r>
-      <w:r>
-        <w:rPr>
-          <w:rFonts w:ascii="Arial" w:hAnsi="Arial" w:cs="Arial"/>
-        </w:rPr>
-        <w:t>into</w:t>
-      </w:r>
-      <w:r>
-        <w:rPr>
-          <w:rFonts w:ascii="Arial" w:hAnsi="Arial" w:cs="Arial"/>
-        </w:rPr>
-        <w:t xml:space="preserve"> prediction quality</w:t>
+        <w:t xml:space="preserve"> </w:t>
+      </w:r>
+      <w:r>
+        <w:rPr>
+          <w:rFonts w:ascii="Arial" w:hAnsi="Arial" w:cs="Arial"/>
+        </w:rPr>
+        <w:t>were considered</w:t>
+      </w:r>
+      <w:r>
+        <w:rPr>
+          <w:rFonts w:ascii="Arial" w:hAnsi="Arial" w:cs="Arial"/>
+        </w:rPr>
+        <w:t xml:space="preserve">. The accuracy metric shows the overall proportion of correctly classified images, </w:t>
+      </w:r>
+      <w:r>
+        <w:rPr>
+          <w:rFonts w:ascii="Arial" w:hAnsi="Arial" w:cs="Arial"/>
+        </w:rPr>
+        <w:t xml:space="preserve">and for class specific insights into prediction quality </w:t>
+      </w:r>
+      <w:r>
+        <w:rPr>
+          <w:rFonts w:ascii="Arial" w:hAnsi="Arial" w:cs="Arial"/>
+        </w:rPr>
+        <w:t>pre</w:t>
+      </w:r>
+      <w:r>
+        <w:rPr>
+          <w:rFonts w:ascii="Arial" w:hAnsi="Arial" w:cs="Arial"/>
+        </w:rPr>
+        <w:t xml:space="preserve">cision and recall </w:t>
+      </w:r>
+      <w:r>
+        <w:rPr>
+          <w:rFonts w:ascii="Arial" w:hAnsi="Arial" w:cs="Arial"/>
+        </w:rPr>
+        <w:t>are considered</w:t>
       </w:r>
       <w:sdt>
         <w:sdtPr>
@@ -6912,6 +8112,7 @@
           <w:id w:val="-279191795"/>
           <w:citation/>
         </w:sdtPr>
+        <w:sdtEndPr/>
         <w:sdtContent>
           <w:r>
             <w:rPr>
@@ -6996,7 +8197,19 @@
         <w:rPr>
           <w:rFonts w:ascii="Arial" w:hAnsi="Arial" w:cs="Arial"/>
         </w:rPr>
-        <w:t xml:space="preserve"> giving a balanced view of false positives and negatives</w:t>
+        <w:t xml:space="preserve"> </w:t>
+      </w:r>
+      <w:r>
+        <w:rPr>
+          <w:rFonts w:ascii="Arial" w:hAnsi="Arial" w:cs="Arial"/>
+        </w:rPr>
+        <w:t>providing</w:t>
+      </w:r>
+      <w:r>
+        <w:rPr>
+          <w:rFonts w:ascii="Arial" w:hAnsi="Arial" w:cs="Arial"/>
+        </w:rPr>
+        <w:t xml:space="preserve"> a balanced view of false positives and negatives</w:t>
       </w:r>
       <w:sdt>
         <w:sdtPr>
@@ -7006,6 +8219,7 @@
           <w:id w:val="806755717"/>
           <w:citation/>
         </w:sdtPr>
+        <w:sdtEndPr/>
         <w:sdtContent>
           <w:r>
             <w:rPr>
@@ -7060,13 +8274,19 @@
         <w:rPr>
           <w:rFonts w:ascii="Arial" w:hAnsi="Arial" w:cs="Arial"/>
         </w:rPr>
-        <w:t xml:space="preserve">A comprehensive understanding of model effectiveness is </w:t>
-      </w:r>
-      <w:r>
-        <w:rPr>
-          <w:rFonts w:ascii="Arial" w:hAnsi="Arial" w:cs="Arial"/>
-        </w:rPr>
-        <w:t xml:space="preserve">provided by this combination of metrics. </w:t>
+        <w:t>This combination of metrics offers a</w:t>
+      </w:r>
+      <w:r>
+        <w:rPr>
+          <w:rFonts w:ascii="Arial" w:hAnsi="Arial" w:cs="Arial"/>
+        </w:rPr>
+        <w:t xml:space="preserve"> comprehensive understanding of model effectiveness</w:t>
+      </w:r>
+      <w:r>
+        <w:rPr>
+          <w:rFonts w:ascii="Arial" w:hAnsi="Arial" w:cs="Arial"/>
+        </w:rPr>
+        <w:t>.</w:t>
       </w:r>
     </w:p>
     <w:p>
@@ -7445,7 +8665,43 @@
         <w:rPr>
           <w:rFonts w:ascii="Arial" w:hAnsi="Arial" w:cs="Arial"/>
         </w:rPr>
-        <w:t xml:space="preserve">validation accuracy of 0.8648, showing strong generalisation capability across unseen images. </w:t>
+        <w:t xml:space="preserve">validation accuracy of 0.8648, </w:t>
+      </w:r>
+      <w:r>
+        <w:rPr>
+          <w:rFonts w:ascii="Arial" w:hAnsi="Arial" w:cs="Arial"/>
+        </w:rPr>
+        <w:t>revealing</w:t>
+      </w:r>
+      <w:r>
+        <w:rPr>
+          <w:rFonts w:ascii="Arial" w:hAnsi="Arial" w:cs="Arial"/>
+        </w:rPr>
+        <w:t xml:space="preserve"> generalisation capabilit</w:t>
+      </w:r>
+      <w:r>
+        <w:rPr>
+          <w:rFonts w:ascii="Arial" w:hAnsi="Arial" w:cs="Arial"/>
+        </w:rPr>
+        <w:t>y</w:t>
+      </w:r>
+      <w:r>
+        <w:rPr>
+          <w:rFonts w:ascii="Arial" w:hAnsi="Arial" w:cs="Arial"/>
+        </w:rPr>
+        <w:t xml:space="preserve"> across unseen images</w:t>
+      </w:r>
+      <w:r>
+        <w:rPr>
+          <w:rFonts w:ascii="Arial" w:hAnsi="Arial" w:cs="Arial"/>
+        </w:rPr>
+        <w:t xml:space="preserve"> of a strong nature</w:t>
+      </w:r>
+      <w:r>
+        <w:rPr>
+          <w:rFonts w:ascii="Arial" w:hAnsi="Arial" w:cs="Arial"/>
+        </w:rPr>
+        <w:t xml:space="preserve">. </w:t>
       </w:r>
       <w:r>
         <w:rPr>
@@ -7469,7 +8725,19 @@
         <w:rPr>
           <w:rFonts w:ascii="Arial" w:hAnsi="Arial" w:cs="Arial"/>
         </w:rPr>
-        <w:t>84% recall) achieved the highest reliability, showing distinctive and clearly separated visual patterns within scenes</w:t>
+        <w:t xml:space="preserve">84% recall) achieved the highest reliability, showing </w:t>
+      </w:r>
+      <w:r>
+        <w:rPr>
+          <w:rFonts w:ascii="Arial" w:hAnsi="Arial" w:cs="Arial"/>
+        </w:rPr>
+        <w:t xml:space="preserve">visual patterns were </w:t>
+      </w:r>
+      <w:r>
+        <w:rPr>
+          <w:rFonts w:ascii="Arial" w:hAnsi="Arial" w:cs="Arial"/>
+        </w:rPr>
+        <w:t>distinctive and clearly separated within scenes</w:t>
       </w:r>
       <w:sdt>
         <w:sdtPr>
@@ -7479,6 +8747,7 @@
           <w:id w:val="1605768814"/>
           <w:citation/>
         </w:sdtPr>
+        <w:sdtEndPr/>
         <w:sdtContent>
           <w:r>
             <w:rPr>
@@ -7561,6 +8830,7 @@
           <w:id w:val="-1445301560"/>
           <w:citation/>
         </w:sdtPr>
+        <w:sdtEndPr/>
         <w:sdtContent>
           <w:r>
             <w:rPr>
@@ -7645,7 +8915,31 @@
         <w:rPr>
           <w:rFonts w:ascii="Arial" w:hAnsi="Arial" w:cs="Arial"/>
         </w:rPr>
-        <w:t>showing the model effectively captured landscape features and man-made structures</w:t>
+        <w:t xml:space="preserve">showing </w:t>
+      </w:r>
+      <w:r>
+        <w:rPr>
+          <w:rFonts w:ascii="Arial" w:hAnsi="Arial" w:cs="Arial"/>
+        </w:rPr>
+        <w:t>landscape</w:t>
+      </w:r>
+      <w:r>
+        <w:rPr>
+          <w:rFonts w:ascii="Arial" w:hAnsi="Arial" w:cs="Arial"/>
+        </w:rPr>
+        <w:t xml:space="preserve"> features and man-made structures were </w:t>
+      </w:r>
+      <w:r>
+        <w:rPr>
+          <w:rFonts w:ascii="Arial" w:hAnsi="Arial" w:cs="Arial"/>
+        </w:rPr>
+        <w:t xml:space="preserve">successfully captured by </w:t>
+      </w:r>
+      <w:r>
+        <w:rPr>
+          <w:rFonts w:ascii="Arial" w:hAnsi="Arial" w:cs="Arial"/>
+        </w:rPr>
+        <w:t>the model</w:t>
       </w:r>
       <w:sdt>
         <w:sdtPr>
@@ -7655,6 +8949,7 @@
           <w:id w:val="872342227"/>
           <w:citation/>
         </w:sdtPr>
+        <w:sdtEndPr/>
         <w:sdtContent>
           <w:r>
             <w:rPr>
@@ -7776,6 +9071,7 @@
       <w:r>
         <w:rPr>
           <w:rFonts w:ascii="Arial" w:hAnsi="Arial" w:cs="Arial"/>
+          <w:noProof/>
         </w:rPr>
         <w:drawing>
           <wp:inline distT="0" distB="0" distL="0" distR="0" wp14:anchorId="757F9161" wp14:editId="39F9388A">
@@ -7887,7 +9183,19 @@
         <w:rPr>
           <w:rFonts w:ascii="Arial" w:hAnsi="Arial" w:cs="Arial"/>
         </w:rPr>
-        <w:t xml:space="preserve"> the training and validation learning curves showed consistent improvement </w:t>
+        <w:t xml:space="preserve"> the training and validation learning curves </w:t>
+      </w:r>
+      <w:r>
+        <w:rPr>
+          <w:rFonts w:ascii="Arial" w:hAnsi="Arial" w:cs="Arial"/>
+        </w:rPr>
+        <w:t>showed improvement</w:t>
+      </w:r>
+      <w:r>
+        <w:rPr>
+          <w:rFonts w:ascii="Arial" w:hAnsi="Arial" w:cs="Arial"/>
+        </w:rPr>
+        <w:t xml:space="preserve"> </w:t>
       </w:r>
       <w:r>
         <w:rPr>
@@ -7899,7 +9207,19 @@
         <w:rPr>
           <w:rFonts w:ascii="Arial" w:hAnsi="Arial" w:cs="Arial"/>
         </w:rPr>
-        <w:t xml:space="preserve"> accuracy and a parallel decline in loss over 20 epochs. </w:t>
+        <w:t xml:space="preserve"> accuracy </w:t>
+      </w:r>
+      <w:r>
+        <w:rPr>
+          <w:rFonts w:ascii="Arial" w:hAnsi="Arial" w:cs="Arial"/>
+        </w:rPr>
+        <w:t xml:space="preserve">that was consistent </w:t>
+      </w:r>
+      <w:r>
+        <w:rPr>
+          <w:rFonts w:ascii="Arial" w:hAnsi="Arial" w:cs="Arial"/>
+        </w:rPr>
+        <w:t xml:space="preserve">and a parallel decline in loss over 20 epochs. </w:t>
       </w:r>
       <w:r>
         <w:rPr>
@@ -7919,7 +9239,19 @@
         <w:rPr>
           <w:rFonts w:ascii="Arial" w:hAnsi="Arial" w:cs="Arial"/>
         </w:rPr>
-        <w:t xml:space="preserve"> minimal overfitting and effective regularisation as seen by the close alignment between training and validation trends</w:t>
+        <w:t xml:space="preserve"> minimal overfitting and effective regularisation as </w:t>
+      </w:r>
+      <w:r>
+        <w:rPr>
+          <w:rFonts w:ascii="Arial" w:hAnsi="Arial" w:cs="Arial"/>
+        </w:rPr>
+        <w:t>confirmed</w:t>
+      </w:r>
+      <w:r>
+        <w:rPr>
+          <w:rFonts w:ascii="Arial" w:hAnsi="Arial" w:cs="Arial"/>
+        </w:rPr>
+        <w:t xml:space="preserve"> by the close alignment between training and validation trends</w:t>
       </w:r>
       <w:sdt>
         <w:sdtPr>
@@ -7929,6 +9261,7 @@
           <w:id w:val="909657733"/>
           <w:citation/>
         </w:sdtPr>
+        <w:sdtEndPr/>
         <w:sdtContent>
           <w:r>
             <w:rPr>
@@ -7983,7 +9316,25 @@
         <w:rPr>
           <w:rFonts w:ascii="Arial" w:hAnsi="Arial" w:cs="Arial"/>
         </w:rPr>
-        <w:t>After epoch 12, validation accuracy plateaued near 86%, showing convergence to an optimal parameter configuration</w:t>
+        <w:t>Post</w:t>
+      </w:r>
+      <w:r>
+        <w:rPr>
+          <w:rFonts w:ascii="Arial" w:hAnsi="Arial" w:cs="Arial"/>
+        </w:rPr>
+        <w:t xml:space="preserve"> epoch 12, validation accuracy plateaued near 86%, </w:t>
+      </w:r>
+      <w:r>
+        <w:rPr>
+          <w:rFonts w:ascii="Arial" w:hAnsi="Arial" w:cs="Arial"/>
+        </w:rPr>
+        <w:t>revealing</w:t>
+      </w:r>
+      <w:r>
+        <w:rPr>
+          <w:rFonts w:ascii="Arial" w:hAnsi="Arial" w:cs="Arial"/>
+        </w:rPr>
+        <w:t xml:space="preserve"> convergence to an optimal parameter configuration</w:t>
       </w:r>
       <w:sdt>
         <w:sdtPr>
@@ -7993,6 +9344,7 @@
           <w:id w:val="-109519289"/>
           <w:citation/>
         </w:sdtPr>
+        <w:sdtEndPr/>
         <w:sdtContent>
           <w:r>
             <w:rPr>
@@ -8047,7 +9399,19 @@
         <w:rPr>
           <w:rFonts w:ascii="Arial" w:hAnsi="Arial" w:cs="Arial"/>
         </w:rPr>
-        <w:t>We can deduce efficient learning dynamics and strong model stability given the absence of sharp divergence between loss curves</w:t>
+        <w:t xml:space="preserve">We can deduce efficient learning dynamics and strong model stability given the absence of </w:t>
+      </w:r>
+      <w:r>
+        <w:rPr>
+          <w:rFonts w:ascii="Arial" w:hAnsi="Arial" w:cs="Arial"/>
+        </w:rPr>
+        <w:t>clear</w:t>
+      </w:r>
+      <w:r>
+        <w:rPr>
+          <w:rFonts w:ascii="Arial" w:hAnsi="Arial" w:cs="Arial"/>
+        </w:rPr>
+        <w:t xml:space="preserve"> divergence between loss curves</w:t>
       </w:r>
       <w:sdt>
         <w:sdtPr>
@@ -8057,6 +9421,7 @@
           <w:id w:val="508720184"/>
           <w:citation/>
         </w:sdtPr>
+        <w:sdtEndPr/>
         <w:sdtContent>
           <w:r>
             <w:rPr>
@@ -8150,6 +9515,7 @@
       <w:r>
         <w:rPr>
           <w:rFonts w:ascii="Arial" w:hAnsi="Arial" w:cs="Arial"/>
+          <w:noProof/>
         </w:rPr>
         <w:drawing>
           <wp:inline distT="0" distB="0" distL="0" distR="0" wp14:anchorId="118B883C" wp14:editId="05B2C6AC">
@@ -8211,7 +9577,7 @@
           <w:sz w:val="20"/>
           <w:szCs w:val="20"/>
         </w:rPr>
-        <w:t xml:space="preserve"> </w:t>
+        <w:t xml:space="preserve"> 5</w:t>
       </w:r>
       <w:r>
         <w:rPr>
@@ -8219,7 +9585,7 @@
           <w:sz w:val="20"/>
           <w:szCs w:val="20"/>
         </w:rPr>
-        <w:t>5</w:t>
+        <w:t xml:space="preserve">: </w:t>
       </w:r>
       <w:r>
         <w:rPr>
@@ -8227,14 +9593,6 @@
           <w:sz w:val="20"/>
           <w:szCs w:val="20"/>
         </w:rPr>
-        <w:t xml:space="preserve">: </w:t>
-      </w:r>
-      <w:r>
-        <w:rPr>
-          <w:rFonts w:ascii="Arial" w:hAnsi="Arial" w:cs="Arial"/>
-          <w:sz w:val="20"/>
-          <w:szCs w:val="20"/>
-        </w:rPr>
         <w:t>Confusion Matrix</w:t>
       </w:r>
     </w:p>
@@ -8252,13 +9610,42 @@
         </w:rPr>
         <w:lastRenderedPageBreak/>
         <w:tab/>
-        <w:t xml:space="preserve">The confusion matrix above (Figure 5) </w:t>
-      </w:r>
-      <w:r>
-        <w:rPr>
-          <w:rFonts w:ascii="Arial" w:hAnsi="Arial" w:cs="Arial"/>
-        </w:rPr>
-        <w:t>shows strong diagonal dominance, meaning most predictions matched their true labels. There were a few misclassifications</w:t>
+      </w:r>
+      <w:r>
+        <w:rPr>
+          <w:rFonts w:ascii="Arial" w:hAnsi="Arial" w:cs="Arial"/>
+        </w:rPr>
+        <w:t xml:space="preserve">Strong diagonal dominance </w:t>
+      </w:r>
+      <w:r>
+        <w:rPr>
+          <w:rFonts w:ascii="Arial" w:hAnsi="Arial" w:cs="Arial"/>
+        </w:rPr>
+        <w:t>is seen in t</w:t>
+      </w:r>
+      <w:r>
+        <w:rPr>
+          <w:rFonts w:ascii="Arial" w:hAnsi="Arial" w:cs="Arial"/>
+        </w:rPr>
+        <w:t>he confusion matrix above (Figure 5)</w:t>
+      </w:r>
+      <w:r>
+        <w:rPr>
+          <w:rFonts w:ascii="Arial" w:hAnsi="Arial" w:cs="Arial"/>
+        </w:rPr>
+        <w:t xml:space="preserve">, </w:t>
+      </w:r>
+      <w:r>
+        <w:rPr>
+          <w:rFonts w:ascii="Arial" w:hAnsi="Arial" w:cs="Arial"/>
+        </w:rPr>
+        <w:t>implying</w:t>
+      </w:r>
+      <w:r>
+        <w:rPr>
+          <w:rFonts w:ascii="Arial" w:hAnsi="Arial" w:cs="Arial"/>
+        </w:rPr>
+        <w:t xml:space="preserve"> most predictions matched their true labels. There were a few misclassifications</w:t>
       </w:r>
       <w:r>
         <w:rPr>
@@ -8270,7 +9657,19 @@
         <w:rPr>
           <w:rFonts w:ascii="Arial" w:hAnsi="Arial" w:cs="Arial"/>
         </w:rPr>
-        <w:t xml:space="preserve"> mainly between glacier and mountain</w:t>
+        <w:t xml:space="preserve"> </w:t>
+      </w:r>
+      <w:r>
+        <w:rPr>
+          <w:rFonts w:ascii="Arial" w:hAnsi="Arial" w:cs="Arial"/>
+        </w:rPr>
+        <w:t>mostly</w:t>
+      </w:r>
+      <w:r>
+        <w:rPr>
+          <w:rFonts w:ascii="Arial" w:hAnsi="Arial" w:cs="Arial"/>
+        </w:rPr>
+        <w:t xml:space="preserve"> between glacier and mountain</w:t>
       </w:r>
       <w:r>
         <w:rPr>
@@ -8282,7 +9681,19 @@
         <w:rPr>
           <w:rFonts w:ascii="Arial" w:hAnsi="Arial" w:cs="Arial"/>
         </w:rPr>
-        <w:t>like snow, rock, and sky. The model’s overall reliability is not diminished by this behaviour</w:t>
+        <w:t>like snow, rock, and sky. The reliability</w:t>
+      </w:r>
+      <w:r>
+        <w:rPr>
+          <w:rFonts w:ascii="Arial" w:hAnsi="Arial" w:cs="Arial"/>
+        </w:rPr>
+        <w:t xml:space="preserve"> of the model</w:t>
+      </w:r>
+      <w:r>
+        <w:rPr>
+          <w:rFonts w:ascii="Arial" w:hAnsi="Arial" w:cs="Arial"/>
+        </w:rPr>
+        <w:t xml:space="preserve"> is not diminished by this behaviour</w:t>
       </w:r>
       <w:r>
         <w:rPr>
@@ -8304,6 +9715,7 @@
           <w:id w:val="-692925193"/>
           <w:citation/>
         </w:sdtPr>
+        <w:sdtEndPr/>
         <w:sdtContent>
           <w:r>
             <w:rPr>
@@ -8358,19 +9770,25 @@
         <w:rPr>
           <w:rFonts w:ascii="Arial" w:hAnsi="Arial" w:cs="Arial"/>
         </w:rPr>
-        <w:t xml:space="preserve">Given the high consistency of predictions across the six classes, </w:t>
-      </w:r>
-      <w:r>
-        <w:rPr>
-          <w:rFonts w:ascii="Arial" w:hAnsi="Arial" w:cs="Arial"/>
-        </w:rPr>
-        <w:t>it is</w:t>
-      </w:r>
-      <w:r>
-        <w:rPr>
-          <w:rFonts w:ascii="Arial" w:hAnsi="Arial" w:cs="Arial"/>
-        </w:rPr>
-        <w:t xml:space="preserve"> confirmed that there was robust feature extraction and low inter-class confusion. </w:t>
+        <w:t>There was robust feature extraction with litter</w:t>
+      </w:r>
+      <w:r>
+        <w:rPr>
+          <w:rFonts w:ascii="Arial" w:hAnsi="Arial" w:cs="Arial"/>
+        </w:rPr>
+        <w:t xml:space="preserve"> inter-class confusion g</w:t>
+      </w:r>
+      <w:r>
+        <w:rPr>
+          <w:rFonts w:ascii="Arial" w:hAnsi="Arial" w:cs="Arial"/>
+        </w:rPr>
+        <w:t>iven the high consistency of predictions across the six classes</w:t>
+      </w:r>
+      <w:r>
+        <w:rPr>
+          <w:rFonts w:ascii="Arial" w:hAnsi="Arial" w:cs="Arial"/>
+        </w:rPr>
+        <w:t>.</w:t>
       </w:r>
     </w:p>
     <w:p>
@@ -8461,7 +9879,31 @@
         <w:rPr>
           <w:rFonts w:ascii="Arial" w:hAnsi="Arial" w:cs="Arial"/>
         </w:rPr>
-        <w:t xml:space="preserve"> stability and balanced metrics. There was no evidence of underfitting in the learning curves </w:t>
+        <w:t xml:space="preserve"> </w:t>
+      </w:r>
+      <w:r>
+        <w:rPr>
+          <w:rFonts w:ascii="Arial" w:hAnsi="Arial" w:cs="Arial"/>
+        </w:rPr>
+        <w:t>consistent</w:t>
+      </w:r>
+      <w:r>
+        <w:rPr>
+          <w:rFonts w:ascii="Arial" w:hAnsi="Arial" w:cs="Arial"/>
+        </w:rPr>
+        <w:t xml:space="preserve"> and balanced metrics. </w:t>
+      </w:r>
+      <w:r>
+        <w:rPr>
+          <w:rFonts w:ascii="Arial" w:hAnsi="Arial" w:cs="Arial"/>
+        </w:rPr>
+        <w:t xml:space="preserve">Underfitting was not evident </w:t>
+      </w:r>
+      <w:r>
+        <w:rPr>
+          <w:rFonts w:ascii="Arial" w:hAnsi="Arial" w:cs="Arial"/>
+        </w:rPr>
+        <w:t xml:space="preserve">in the learning curves </w:t>
       </w:r>
       <w:r>
         <w:rPr>
@@ -8479,7 +9921,19 @@
         <w:rPr>
           <w:rFonts w:ascii="Arial" w:hAnsi="Arial" w:cs="Arial"/>
         </w:rPr>
-        <w:t xml:space="preserve"> and so retraining was not pursued. At a significantly higher computational cost, further tuning or architectural expansion would likely yield marginal improvements. </w:t>
+        <w:t xml:space="preserve"> and so retraining was not pursued. At a significantly higher computational cost,</w:t>
+      </w:r>
+      <w:r>
+        <w:rPr>
+          <w:rFonts w:ascii="Arial" w:hAnsi="Arial" w:cs="Arial"/>
+        </w:rPr>
+        <w:t xml:space="preserve"> marginal improvements could be seen from</w:t>
+      </w:r>
+      <w:r>
+        <w:rPr>
+          <w:rFonts w:ascii="Arial" w:hAnsi="Arial" w:cs="Arial"/>
+        </w:rPr>
+        <w:t xml:space="preserve"> further tuning or architectural expansion. </w:t>
       </w:r>
       <w:r>
         <w:rPr>
@@ -8546,7 +10000,7 @@
           <w:noProof/>
         </w:rPr>
       </w:pPr>
-      <w:bookmarkStart w:id="9" w:name="_Toc213248502"/>
+      <w:bookmarkStart w:id="9" w:name="_Toc214212410"/>
       <w:r>
         <w:rPr>
           <w:rFonts w:ascii="Arial" w:hAnsi="Arial" w:cs="Arial"/>
@@ -8653,13 +10107,37 @@
         <w:rPr>
           <w:rFonts w:ascii="Arial" w:hAnsi="Arial" w:cs="Arial"/>
         </w:rPr>
-        <w:t>. The</w:t>
-      </w:r>
-      <w:r>
-        <w:rPr>
-          <w:rFonts w:ascii="Arial" w:hAnsi="Arial" w:cs="Arial"/>
-        </w:rPr>
-        <w:t xml:space="preserve"> analysis achieved a validation accuracy of 86.5%</w:t>
+        <w:t xml:space="preserve">. </w:t>
+      </w:r>
+      <w:r>
+        <w:rPr>
+          <w:rFonts w:ascii="Arial" w:hAnsi="Arial" w:cs="Arial"/>
+        </w:rPr>
+        <w:t xml:space="preserve">A </w:t>
+      </w:r>
+      <w:r>
+        <w:rPr>
+          <w:rFonts w:ascii="Arial" w:hAnsi="Arial" w:cs="Arial"/>
+        </w:rPr>
+        <w:t>validation</w:t>
+      </w:r>
+      <w:r>
+        <w:rPr>
+          <w:rFonts w:ascii="Arial" w:hAnsi="Arial" w:cs="Arial"/>
+        </w:rPr>
+        <w:t xml:space="preserve"> accuracy of 86.5%</w:t>
+      </w:r>
+      <w:r>
+        <w:rPr>
+          <w:rFonts w:ascii="Arial" w:hAnsi="Arial" w:cs="Arial"/>
+        </w:rPr>
+        <w:t xml:space="preserve"> was achieved </w:t>
+      </w:r>
+      <w:r>
+        <w:rPr>
+          <w:rFonts w:ascii="Arial" w:hAnsi="Arial" w:cs="Arial"/>
+        </w:rPr>
+        <w:t>through analysis</w:t>
       </w:r>
       <w:r>
         <w:rPr>
@@ -8681,7 +10159,25 @@
           <w:rFonts w:ascii="Arial" w:hAnsi="Arial" w:cs="Arial"/>
         </w:rPr>
         <w:tab/>
-        <w:t xml:space="preserve">The CNN effectively captured hierarchical spatial features </w:t>
+        <w:t xml:space="preserve">The CNN </w:t>
+      </w:r>
+      <w:r>
+        <w:rPr>
+          <w:rFonts w:ascii="Arial" w:hAnsi="Arial" w:cs="Arial"/>
+        </w:rPr>
+        <w:t>successful</w:t>
+      </w:r>
+      <w:r>
+        <w:rPr>
+          <w:rFonts w:ascii="Arial" w:hAnsi="Arial" w:cs="Arial"/>
+        </w:rPr>
+        <w:t>ly</w:t>
+      </w:r>
+      <w:r>
+        <w:rPr>
+          <w:rFonts w:ascii="Arial" w:hAnsi="Arial" w:cs="Arial"/>
+        </w:rPr>
+        <w:t xml:space="preserve"> captured hierarchical spatial features </w:t>
       </w:r>
       <w:r>
         <w:rPr>
@@ -8763,7 +10259,18 @@
           <w:rFonts w:ascii="Arial" w:hAnsi="Arial" w:cs="Arial"/>
         </w:rPr>
         <w:tab/>
-        <w:t>Future improvements could focus on data augmentation</w:t>
+      </w:r>
+      <w:r>
+        <w:rPr>
+          <w:rFonts w:ascii="Arial" w:hAnsi="Arial" w:cs="Arial"/>
+        </w:rPr>
+        <w:t>Data</w:t>
+      </w:r>
+      <w:r>
+        <w:rPr>
+          <w:rFonts w:ascii="Arial" w:hAnsi="Arial" w:cs="Arial"/>
+        </w:rPr>
+        <w:t xml:space="preserve"> augmentation</w:t>
       </w:r>
       <w:r>
         <w:rPr>
@@ -8787,7 +10294,19 @@
         <w:rPr>
           <w:rFonts w:ascii="Arial" w:hAnsi="Arial" w:cs="Arial"/>
         </w:rPr>
-        <w:t xml:space="preserve"> to enhance model robustness. </w:t>
+        <w:t xml:space="preserve"> </w:t>
+      </w:r>
+      <w:r>
+        <w:rPr>
+          <w:rFonts w:ascii="Arial" w:hAnsi="Arial" w:cs="Arial"/>
+        </w:rPr>
+        <w:t xml:space="preserve">could be considered for future improvements </w:t>
+      </w:r>
+      <w:r>
+        <w:rPr>
+          <w:rFonts w:ascii="Arial" w:hAnsi="Arial" w:cs="Arial"/>
+        </w:rPr>
+        <w:t xml:space="preserve">to enhance model robustness. </w:t>
       </w:r>
       <w:r>
         <w:rPr>
@@ -8833,6 +10352,7 @@
           <w:id w:val="-975061815"/>
           <w:citation/>
         </w:sdtPr>
+        <w:sdtEndPr/>
         <w:sdtContent>
           <w:r>
             <w:rPr>
@@ -8887,7 +10407,19 @@
         <w:rPr>
           <w:rFonts w:ascii="Arial" w:hAnsi="Arial" w:cs="Arial"/>
         </w:rPr>
-        <w:t>Such extensions could potentially lead to performance over 90% accuracy whilst maintaining interpretability and computational efficiency</w:t>
+        <w:t xml:space="preserve">Such extensions </w:t>
+      </w:r>
+      <w:r>
+        <w:rPr>
+          <w:rFonts w:ascii="Arial" w:hAnsi="Arial" w:cs="Arial"/>
+        </w:rPr>
+        <w:t>may</w:t>
+      </w:r>
+      <w:r>
+        <w:rPr>
+          <w:rFonts w:ascii="Arial" w:hAnsi="Arial" w:cs="Arial"/>
+        </w:rPr>
+        <w:t xml:space="preserve"> potentially lead to performance over 90% accuracy whilst maintaining interpretability and computational efficiency</w:t>
       </w:r>
       <w:r>
         <w:rPr>
@@ -8909,6 +10441,7 @@
           <w:id w:val="68007840"/>
           <w:citation/>
         </w:sdtPr>
+        <w:sdtEndPr/>
         <w:sdtContent>
           <w:r>
             <w:rPr>
@@ -8984,7 +10517,7 @@
       </w:pPr>
       <w:bookmarkStart w:id="10" w:name="_Toc194048794"/>
       <w:bookmarkStart w:id="11" w:name="_Toc194733612"/>
-      <w:bookmarkStart w:id="12" w:name="_Toc213248503"/>
+      <w:bookmarkStart w:id="12" w:name="_Toc214212411"/>
       <w:r>
         <w:rPr>
           <w:rFonts w:ascii="Arial" w:hAnsi="Arial" w:cs="Arial"/>
@@ -9167,21 +10700,7 @@
             <w:rStyle w:val="Hyperlink"/>
             <w:rFonts w:ascii="Arial" w:hAnsi="Arial" w:cs="Arial"/>
           </w:rPr>
-          <w:t>https://chatgpt.com/share/690b4bf3-015c-8004-83d6-c</w:t>
-        </w:r>
-        <w:r>
-          <w:rPr>
-            <w:rStyle w:val="Hyperlink"/>
-            <w:rFonts w:ascii="Arial" w:hAnsi="Arial" w:cs="Arial"/>
-          </w:rPr>
-          <w:t>8</w:t>
-        </w:r>
-        <w:r>
-          <w:rPr>
-            <w:rStyle w:val="Hyperlink"/>
-            <w:rFonts w:ascii="Arial" w:hAnsi="Arial" w:cs="Arial"/>
-          </w:rPr>
-          <w:t>9971dfbe4f</w:t>
+          <w:t>https://chatgpt.com/share/690b4bf3-015c-8004-83d6-c89971dfbe4f</w:t>
         </w:r>
       </w:hyperlink>
       <w:r>
@@ -9197,7 +10716,7 @@
         <w:br w:type="page"/>
       </w:r>
     </w:p>
-    <w:bookmarkStart w:id="13" w:name="_Toc213248504" w:displacedByCustomXml="next"/>
+    <w:bookmarkStart w:id="13" w:name="_Toc214212412" w:displacedByCustomXml="next"/>
     <w:sdt>
       <w:sdtPr>
         <w:rPr>

</xml_diff>

<commit_message>
Final PART 3 fixes
</commit_message>
<xml_diff>
--- a/ST10203070_PDAN8412_POE_Report.docx
+++ b/ST10203070_PDAN8412_POE_Report.docx
@@ -13,7 +13,6 @@
           <w:docPartUnique/>
         </w:docPartObj>
       </w:sdtPr>
-      <w:sdtEndPr/>
       <w:sdtContent>
         <w:p>
           <w:pPr>
@@ -124,7 +123,6 @@
                                     <w:dataBinding w:prefixMappings="xmlns:ns0='http://purl.org/dc/elements/1.1/' xmlns:ns1='http://schemas.openxmlformats.org/package/2006/metadata/core-properties' " w:xpath="/ns1:coreProperties[1]/ns0:title[1]" w:storeItemID="{6C3C8BC8-F283-45AE-878A-BAB7291924A1}"/>
                                     <w:text/>
                                   </w:sdtPr>
-                                  <w:sdtEndPr/>
                                   <w:sdtContent>
                                     <w:r>
                                       <w:rPr>
@@ -191,7 +189,6 @@
                                   <w:dataBinding w:prefixMappings="xmlns:ns0='http://purl.org/dc/elements/1.1/' xmlns:ns1='http://schemas.openxmlformats.org/package/2006/metadata/core-properties' " w:xpath="/ns1:coreProperties[1]/ns0:subject[1]" w:storeItemID="{6C3C8BC8-F283-45AE-878A-BAB7291924A1}"/>
                                   <w:text/>
                                 </w:sdtPr>
-                                <w:sdtEndPr/>
                                 <w:sdtContent>
                                   <w:p>
                                     <w:pPr>
@@ -257,7 +254,6 @@
                                   <w:dataBinding w:prefixMappings="xmlns:ns0='http://purl.org/dc/elements/1.1/' xmlns:ns1='http://schemas.openxmlformats.org/package/2006/metadata/core-properties' " w:xpath="/ns1:coreProperties[1]/ns0:creator[1]" w:storeItemID="{6C3C8BC8-F283-45AE-878A-BAB7291924A1}"/>
                                   <w:text/>
                                 </w:sdtPr>
-                                <w:sdtEndPr/>
                                 <w:sdtContent>
                                   <w:p>
                                     <w:pPr>
@@ -700,7 +696,6 @@
                                     <w:calendar w:val="gregorian"/>
                                   </w:date>
                                 </w:sdtPr>
-                                <w:sdtEndPr/>
                                 <w:sdtContent>
                                   <w:p>
                                     <w:pPr>
@@ -1719,19 +1714,11 @@
         </w:rPr>
         <w:t xml:space="preserve">with balanced precision and recall and minimal overfitting. </w:t>
       </w:r>
-      <w:proofErr w:type="gramStart"/>
-      <w:r>
-        <w:rPr>
-          <w:rFonts w:ascii="Arial" w:hAnsi="Arial" w:cs="Arial"/>
-        </w:rPr>
-        <w:t>The majority of</w:t>
-      </w:r>
-      <w:proofErr w:type="gramEnd"/>
-      <w:r>
-        <w:rPr>
-          <w:rFonts w:ascii="Arial" w:hAnsi="Arial" w:cs="Arial"/>
-        </w:rPr>
-        <w:t xml:space="preserve"> errors recorded were</w:t>
+      <w:r>
+        <w:rPr>
+          <w:rFonts w:ascii="Arial" w:hAnsi="Arial" w:cs="Arial"/>
+        </w:rPr>
+        <w:t>The majority of errors recorded were</w:t>
       </w:r>
       <w:r>
         <w:rPr>
@@ -1857,7 +1844,6 @@
           <w:id w:val="-446620810"/>
           <w:citation/>
         </w:sdtPr>
-        <w:sdtEndPr/>
         <w:sdtContent>
           <w:r>
             <w:rPr>
@@ -3537,7 +3523,6 @@
           <w:id w:val="-1836607180"/>
           <w:citation/>
         </w:sdtPr>
-        <w:sdtEndPr/>
         <w:sdtContent>
           <w:r>
             <w:rPr>
@@ -4257,7 +4242,6 @@
           <w:id w:val="517898281"/>
           <w:citation/>
         </w:sdtPr>
-        <w:sdtEndPr/>
         <w:sdtContent>
           <w:r>
             <w:rPr>
@@ -4508,7 +4492,6 @@
         </w:rPr>
         <w:t xml:space="preserve">Intel Image Classification dataset from Kaggle, </w:t>
       </w:r>
-      <w:proofErr w:type="spellStart"/>
       <w:r>
         <w:rPr>
           <w:rFonts w:ascii="Arial" w:hAnsi="Arial" w:cs="Arial"/>
@@ -4521,9 +4504,8 @@
           <w:rFonts w:ascii="Arial" w:hAnsi="Arial" w:cs="Arial"/>
           <w:lang w:val="en-ZA"/>
         </w:rPr>
-        <w:t>nes</w:t>
-      </w:r>
-      <w:proofErr w:type="spellEnd"/>
+        <w:t>ns</w:t>
+      </w:r>
       <w:r>
         <w:rPr>
           <w:rFonts w:ascii="Arial" w:hAnsi="Arial" w:cs="Arial"/>
@@ -4789,7 +4771,6 @@
           <w:id w:val="-221605686"/>
           <w:citation/>
         </w:sdtPr>
-        <w:sdtEndPr/>
         <w:sdtContent>
           <w:r>
             <w:rPr>
@@ -4890,7 +4871,6 @@
           <w:id w:val="2049720345"/>
           <w:citation/>
         </w:sdtPr>
-        <w:sdtEndPr/>
         <w:sdtContent>
           <w:r>
             <w:rPr>
@@ -5166,15 +5146,7 @@
           <w:rFonts w:ascii="Arial" w:hAnsi="Arial" w:cs="Arial"/>
           <w:lang w:val="en-ZA"/>
         </w:rPr>
-        <w:t xml:space="preserve"> and 2,748 validation images, providing </w:t>
-      </w:r>
-      <w:proofErr w:type="gramStart"/>
-      <w:r>
-        <w:rPr>
-          <w:rFonts w:ascii="Arial" w:hAnsi="Arial" w:cs="Arial"/>
-          <w:lang w:val="en-ZA"/>
-        </w:rPr>
-        <w:t xml:space="preserve">a sufficient </w:t>
+        <w:t xml:space="preserve"> and 2,748 validation images, providing a sufficient </w:t>
       </w:r>
       <w:r>
         <w:rPr>
@@ -5188,15 +5160,7 @@
           <w:rFonts w:ascii="Arial" w:hAnsi="Arial" w:cs="Arial"/>
           <w:lang w:val="en-ZA"/>
         </w:rPr>
-        <w:t xml:space="preserve"> of</w:t>
-      </w:r>
-      <w:proofErr w:type="gramEnd"/>
-      <w:r>
-        <w:rPr>
-          <w:rFonts w:ascii="Arial" w:hAnsi="Arial" w:cs="Arial"/>
-          <w:lang w:val="en-ZA"/>
-        </w:rPr>
-        <w:t xml:space="preserve"> data for learning and evaluation.</w:t>
+        <w:t xml:space="preserve"> of data for learning and evaluation.</w:t>
       </w:r>
     </w:p>
     <w:p>
@@ -5299,7 +5263,6 @@
           <w:id w:val="1184548217"/>
           <w:citation/>
         </w:sdtPr>
-        <w:sdtEndPr/>
         <w:sdtContent>
           <w:r>
             <w:rPr>
@@ -5783,7 +5746,6 @@
           <w:id w:val="-705569898"/>
           <w:citation/>
         </w:sdtPr>
-        <w:sdtEndPr/>
         <w:sdtContent>
           <w:r>
             <w:rPr>
@@ -6168,7 +6130,6 @@
           <w:id w:val="-2144107090"/>
           <w:citation/>
         </w:sdtPr>
-        <w:sdtEndPr/>
         <w:sdtContent>
           <w:r>
             <w:rPr>
@@ -6407,7 +6368,6 @@
           <w:id w:val="-426118198"/>
           <w:citation/>
         </w:sdtPr>
-        <w:sdtEndPr/>
         <w:sdtContent>
           <w:r>
             <w:rPr>
@@ -6610,17 +6570,9 @@
         <w:rPr>
           <w:rFonts w:ascii="Arial" w:hAnsi="Arial" w:cs="Arial"/>
         </w:rPr>
-        <w:t>tf.</w:t>
-      </w:r>
-      <w:proofErr w:type="gramStart"/>
-      <w:r>
-        <w:rPr>
-          <w:rFonts w:ascii="Arial" w:hAnsi="Arial" w:cs="Arial"/>
-        </w:rPr>
-        <w:t>data.Dataset</w:t>
+        <w:t>tf.data.Dataset</w:t>
       </w:r>
       <w:proofErr w:type="spellEnd"/>
-      <w:proofErr w:type="gramEnd"/>
       <w:r>
         <w:rPr>
           <w:rFonts w:ascii="Arial" w:hAnsi="Arial" w:cs="Arial"/>
@@ -6659,7 +6611,6 @@
           <w:id w:val="1994060379"/>
           <w:citation/>
         </w:sdtPr>
-        <w:sdtEndPr/>
         <w:sdtContent>
           <w:r>
             <w:rPr>
@@ -6772,7 +6723,6 @@
           <w:id w:val="-2008894180"/>
           <w:citation/>
         </w:sdtPr>
-        <w:sdtEndPr/>
         <w:sdtContent>
           <w:r>
             <w:rPr>
@@ -6943,7 +6893,6 @@
           <w:id w:val="-116534499"/>
           <w:citation/>
         </w:sdtPr>
-        <w:sdtEndPr/>
         <w:sdtContent>
           <w:r>
             <w:rPr>
@@ -7028,7 +6977,6 @@
           <w:id w:val="-291435756"/>
           <w:citation/>
         </w:sdtPr>
-        <w:sdtEndPr/>
         <w:sdtContent>
           <w:r>
             <w:rPr>
@@ -7117,7 +7065,6 @@
           <w:id w:val="1697108572"/>
           <w:citation/>
         </w:sdtPr>
-        <w:sdtEndPr/>
         <w:sdtContent>
           <w:r>
             <w:rPr>
@@ -7308,17 +7255,9 @@
         <w:rPr>
           <w:rFonts w:ascii="Arial" w:hAnsi="Arial" w:cs="Arial"/>
         </w:rPr>
-        <w:t>_cnn_</w:t>
-      </w:r>
-      <w:proofErr w:type="gramStart"/>
-      <w:r>
-        <w:rPr>
-          <w:rFonts w:ascii="Arial" w:hAnsi="Arial" w:cs="Arial"/>
-        </w:rPr>
-        <w:t>best.keras</w:t>
+        <w:t>_cnn_best.keras</w:t>
       </w:r>
       <w:proofErr w:type="spellEnd"/>
-      <w:proofErr w:type="gramEnd"/>
       <w:r>
         <w:rPr>
           <w:rFonts w:ascii="Arial" w:hAnsi="Arial" w:cs="Arial"/>
@@ -7379,21 +7318,7 @@
         <w:rPr>
           <w:rFonts w:ascii="Arial" w:hAnsi="Arial" w:cs="Arial"/>
         </w:rPr>
-        <w:t xml:space="preserve">There </w:t>
-      </w:r>
-      <w:proofErr w:type="gramStart"/>
-      <w:r>
-        <w:rPr>
-          <w:rFonts w:ascii="Arial" w:hAnsi="Arial" w:cs="Arial"/>
-        </w:rPr>
-        <w:t>was</w:t>
-      </w:r>
-      <w:proofErr w:type="gramEnd"/>
-      <w:r>
-        <w:rPr>
-          <w:rFonts w:ascii="Arial" w:hAnsi="Arial" w:cs="Arial"/>
-        </w:rPr>
-        <w:t xml:space="preserve"> constant</w:t>
+        <w:t>There was constant</w:t>
       </w:r>
       <w:r>
         <w:rPr>
@@ -7421,7 +7346,6 @@
           <w:id w:val="1517339770"/>
           <w:citation/>
         </w:sdtPr>
-        <w:sdtEndPr/>
         <w:sdtContent>
           <w:r>
             <w:rPr>
@@ -7534,7 +7458,6 @@
           <w:id w:val="2092197781"/>
           <w:citation/>
         </w:sdtPr>
-        <w:sdtEndPr/>
         <w:sdtContent>
           <w:r>
             <w:rPr>
@@ -7716,7 +7639,6 @@
           <w:id w:val="1034074849"/>
           <w:citation/>
         </w:sdtPr>
-        <w:sdtEndPr/>
         <w:sdtContent>
           <w:r>
             <w:rPr>
@@ -7799,7 +7721,6 @@
           <w:id w:val="1468161770"/>
           <w:citation/>
         </w:sdtPr>
-        <w:sdtEndPr/>
         <w:sdtContent>
           <w:r>
             <w:rPr>
@@ -8112,7 +8033,6 @@
           <w:id w:val="-279191795"/>
           <w:citation/>
         </w:sdtPr>
-        <w:sdtEndPr/>
         <w:sdtContent>
           <w:r>
             <w:rPr>
@@ -8219,7 +8139,6 @@
           <w:id w:val="806755717"/>
           <w:citation/>
         </w:sdtPr>
-        <w:sdtEndPr/>
         <w:sdtContent>
           <w:r>
             <w:rPr>
@@ -8747,7 +8666,6 @@
           <w:id w:val="1605768814"/>
           <w:citation/>
         </w:sdtPr>
-        <w:sdtEndPr/>
         <w:sdtContent>
           <w:r>
             <w:rPr>
@@ -8830,7 +8748,6 @@
           <w:id w:val="-1445301560"/>
           <w:citation/>
         </w:sdtPr>
-        <w:sdtEndPr/>
         <w:sdtContent>
           <w:r>
             <w:rPr>
@@ -8949,7 +8866,6 @@
           <w:id w:val="872342227"/>
           <w:citation/>
         </w:sdtPr>
-        <w:sdtEndPr/>
         <w:sdtContent>
           <w:r>
             <w:rPr>
@@ -9225,21 +9141,7 @@
         <w:rPr>
           <w:rFonts w:ascii="Arial" w:hAnsi="Arial" w:cs="Arial"/>
         </w:rPr>
-        <w:t xml:space="preserve">There </w:t>
-      </w:r>
-      <w:proofErr w:type="gramStart"/>
-      <w:r>
-        <w:rPr>
-          <w:rFonts w:ascii="Arial" w:hAnsi="Arial" w:cs="Arial"/>
-        </w:rPr>
-        <w:t>is</w:t>
-      </w:r>
-      <w:proofErr w:type="gramEnd"/>
-      <w:r>
-        <w:rPr>
-          <w:rFonts w:ascii="Arial" w:hAnsi="Arial" w:cs="Arial"/>
-        </w:rPr>
-        <w:t xml:space="preserve"> minimal overfitting and effective regularisation as </w:t>
+        <w:t xml:space="preserve">There is minimal overfitting and effective regularisation as </w:t>
       </w:r>
       <w:r>
         <w:rPr>
@@ -9261,7 +9163,6 @@
           <w:id w:val="909657733"/>
           <w:citation/>
         </w:sdtPr>
-        <w:sdtEndPr/>
         <w:sdtContent>
           <w:r>
             <w:rPr>
@@ -9344,7 +9245,6 @@
           <w:id w:val="-109519289"/>
           <w:citation/>
         </w:sdtPr>
-        <w:sdtEndPr/>
         <w:sdtContent>
           <w:r>
             <w:rPr>
@@ -9421,7 +9321,6 @@
           <w:id w:val="508720184"/>
           <w:citation/>
         </w:sdtPr>
-        <w:sdtEndPr/>
         <w:sdtContent>
           <w:r>
             <w:rPr>
@@ -9715,7 +9614,6 @@
           <w:id w:val="-692925193"/>
           <w:citation/>
         </w:sdtPr>
-        <w:sdtEndPr/>
         <w:sdtContent>
           <w:r>
             <w:rPr>
@@ -10352,7 +10250,6 @@
           <w:id w:val="-975061815"/>
           <w:citation/>
         </w:sdtPr>
-        <w:sdtEndPr/>
         <w:sdtContent>
           <w:r>
             <w:rPr>
@@ -10441,7 +10338,6 @@
           <w:id w:val="68007840"/>
           <w:citation/>
         </w:sdtPr>
-        <w:sdtEndPr/>
         <w:sdtContent>
           <w:r>
             <w:rPr>
@@ -10731,7 +10627,6 @@
           <w:docPartUnique/>
         </w:docPartObj>
       </w:sdtPr>
-      <w:sdtEndPr/>
       <w:sdtContent>
         <w:p>
           <w:pPr>
@@ -10756,7 +10651,6 @@
             <w:id w:val="-573587230"/>
             <w:bibliography/>
           </w:sdtPr>
-          <w:sdtEndPr/>
           <w:sdtContent>
             <w:p>
               <w:pPr>

</xml_diff>